<commit_message>
work on histograms lesson 9
</commit_message>
<xml_diff>
--- a/Lesson 9 Homework Packet/Lesson 9 Homework Packet/Week_09_HW_Submission.docx
+++ b/Lesson 9 Homework Packet/Lesson 9 Homework Packet/Week_09_HW_Submission.docx
@@ -21,19 +21,13 @@
         <w:pStyle w:val="Author"/>
       </w:pPr>
       <w:r>
-        <w:t xml:space="preserve">Your</w:t>
+        <w:t xml:space="preserve">Matthew</w:t>
       </w:r>
       <w:r>
         <w:t xml:space="preserve"> </w:t>
       </w:r>
       <w:r>
-        <w:t xml:space="preserve">name</w:t>
-      </w:r>
-      <w:r>
-        <w:t xml:space="preserve"> </w:t>
-      </w:r>
-      <w:r>
-        <w:t xml:space="preserve">here</w:t>
+        <w:t xml:space="preserve">Allen</w:t>
       </w:r>
     </w:p>
     <w:p>
@@ -41,7 +35,7 @@
         <w:pStyle w:val="Date"/>
       </w:pPr>
       <w:r>
-        <w:t xml:space="preserve">mm/dd/yyyy</w:t>
+        <w:t xml:space="preserve">07/26/2018</w:t>
       </w:r>
     </w:p>
     <w:p>
@@ -271,7 +265,219 @@
         <w:rPr>
           <w:rStyle w:val="CommentTok"/>
         </w:rPr>
-        <w:t xml:space="preserve"># your code goes here</w:t>
+        <w:t xml:space="preserve"># perform t-test to check whether mean repair time for mac and pc are significantly different.</w:t>
+      </w:r>
+      <w:r>
+        <w:br w:type="textWrapping"/>
+      </w:r>
+      <w:r>
+        <w:rPr>
+          <w:rStyle w:val="NormalTok"/>
+        </w:rPr>
+        <w:t xml:space="preserve">mac.repair.time &lt;-</w:t>
+      </w:r>
+      <w:r>
+        <w:rPr>
+          <w:rStyle w:val="StringTok"/>
+        </w:rPr>
+        <w:t xml:space="preserve"> </w:t>
+      </w:r>
+      <w:r>
+        <w:rPr>
+          <w:rStyle w:val="NormalTok"/>
+        </w:rPr>
+        <w:t xml:space="preserve">repair</w:t>
+      </w:r>
+      <w:r>
+        <w:rPr>
+          <w:rStyle w:val="OperatorTok"/>
+        </w:rPr>
+        <w:t xml:space="preserve">$</w:t>
+      </w:r>
+      <w:r>
+        <w:rPr>
+          <w:rStyle w:val="NormalTok"/>
+        </w:rPr>
+        <w:t xml:space="preserve">time[</w:t>
+      </w:r>
+      <w:r>
+        <w:rPr>
+          <w:rStyle w:val="KeywordTok"/>
+        </w:rPr>
+        <w:t xml:space="preserve">which</w:t>
+      </w:r>
+      <w:r>
+        <w:rPr>
+          <w:rStyle w:val="NormalTok"/>
+        </w:rPr>
+        <w:t xml:space="preserve">(repair</w:t>
+      </w:r>
+      <w:r>
+        <w:rPr>
+          <w:rStyle w:val="OperatorTok"/>
+        </w:rPr>
+        <w:t xml:space="preserve">$</w:t>
+      </w:r>
+      <w:r>
+        <w:rPr>
+          <w:rStyle w:val="NormalTok"/>
+        </w:rPr>
+        <w:t xml:space="preserve">type</w:t>
+      </w:r>
+      <w:r>
+        <w:rPr>
+          <w:rStyle w:val="OperatorTok"/>
+        </w:rPr>
+        <w:t xml:space="preserve">==</w:t>
+      </w:r>
+      <w:r>
+        <w:rPr>
+          <w:rStyle w:val="StringTok"/>
+        </w:rPr>
+        <w:t xml:space="preserve">"Mac"</w:t>
+      </w:r>
+      <w:r>
+        <w:rPr>
+          <w:rStyle w:val="NormalTok"/>
+        </w:rPr>
+        <w:t xml:space="preserve">)]</w:t>
+      </w:r>
+      <w:r>
+        <w:br w:type="textWrapping"/>
+      </w:r>
+      <w:r>
+        <w:rPr>
+          <w:rStyle w:val="NormalTok"/>
+        </w:rPr>
+        <w:t xml:space="preserve">pc.repair.time &lt;-</w:t>
+      </w:r>
+      <w:r>
+        <w:rPr>
+          <w:rStyle w:val="StringTok"/>
+        </w:rPr>
+        <w:t xml:space="preserve"> </w:t>
+      </w:r>
+      <w:r>
+        <w:rPr>
+          <w:rStyle w:val="NormalTok"/>
+        </w:rPr>
+        <w:t xml:space="preserve">repair</w:t>
+      </w:r>
+      <w:r>
+        <w:rPr>
+          <w:rStyle w:val="OperatorTok"/>
+        </w:rPr>
+        <w:t xml:space="preserve">$</w:t>
+      </w:r>
+      <w:r>
+        <w:rPr>
+          <w:rStyle w:val="NormalTok"/>
+        </w:rPr>
+        <w:t xml:space="preserve">time[</w:t>
+      </w:r>
+      <w:r>
+        <w:rPr>
+          <w:rStyle w:val="KeywordTok"/>
+        </w:rPr>
+        <w:t xml:space="preserve">which</w:t>
+      </w:r>
+      <w:r>
+        <w:rPr>
+          <w:rStyle w:val="NormalTok"/>
+        </w:rPr>
+        <w:t xml:space="preserve">(repair</w:t>
+      </w:r>
+      <w:r>
+        <w:rPr>
+          <w:rStyle w:val="OperatorTok"/>
+        </w:rPr>
+        <w:t xml:space="preserve">$</w:t>
+      </w:r>
+      <w:r>
+        <w:rPr>
+          <w:rStyle w:val="NormalTok"/>
+        </w:rPr>
+        <w:t xml:space="preserve">type</w:t>
+      </w:r>
+      <w:r>
+        <w:rPr>
+          <w:rStyle w:val="OperatorTok"/>
+        </w:rPr>
+        <w:t xml:space="preserve">==</w:t>
+      </w:r>
+      <w:r>
+        <w:rPr>
+          <w:rStyle w:val="StringTok"/>
+        </w:rPr>
+        <w:t xml:space="preserve">"PC"</w:t>
+      </w:r>
+      <w:r>
+        <w:rPr>
+          <w:rStyle w:val="NormalTok"/>
+        </w:rPr>
+        <w:t xml:space="preserve">)]</w:t>
+      </w:r>
+      <w:r>
+        <w:br w:type="textWrapping"/>
+      </w:r>
+      <w:r>
+        <w:rPr>
+          <w:rStyle w:val="KeywordTok"/>
+        </w:rPr>
+        <w:t xml:space="preserve">t.test</w:t>
+      </w:r>
+      <w:r>
+        <w:rPr>
+          <w:rStyle w:val="NormalTok"/>
+        </w:rPr>
+        <w:t xml:space="preserve">(mac.repair.time, pc.repair.time, </w:t>
+      </w:r>
+      <w:r>
+        <w:rPr>
+          <w:rStyle w:val="DataTypeTok"/>
+        </w:rPr>
+        <w:t xml:space="preserve">alternative =</w:t>
+      </w:r>
+      <w:r>
+        <w:rPr>
+          <w:rStyle w:val="NormalTok"/>
+        </w:rPr>
+        <w:t xml:space="preserve"> </w:t>
+      </w:r>
+      <w:r>
+        <w:rPr>
+          <w:rStyle w:val="StringTok"/>
+        </w:rPr>
+        <w:t xml:space="preserve">'two.sided'</w:t>
+      </w:r>
+      <w:r>
+        <w:rPr>
+          <w:rStyle w:val="NormalTok"/>
+        </w:rPr>
+        <w:t xml:space="preserve">)</w:t>
+      </w:r>
+      <w:r>
+        <w:rPr>
+          <w:rStyle w:val="OperatorTok"/>
+        </w:rPr>
+        <w:t xml:space="preserve">$</w:t>
+      </w:r>
+      <w:r>
+        <w:rPr>
+          <w:rStyle w:val="NormalTok"/>
+        </w:rPr>
+        <w:t xml:space="preserve">p.value</w:t>
+      </w:r>
+    </w:p>
+    <w:p>
+      <w:pPr>
+        <w:pStyle w:val="SourceCode"/>
+      </w:pPr>
+      <w:r>
+        <w:rPr>
+          <w:rStyle w:val="VerbatimChar"/>
+        </w:rPr>
+        <w:t xml:space="preserve">## [1] 0.0550238</w:t>
       </w:r>
     </w:p>
     <w:p>
@@ -279,7 +485,7 @@
         <w:pStyle w:val="FirstParagraph"/>
       </w:pPr>
       <w:r>
-        <w:t xml:space="preserve">Replace with your conclusion.</w:t>
+        <w:t xml:space="preserve">At a 5% level of significance, we fail to reject the hypotheis that the mean repair times for Macs and PCs are different.</w:t>
       </w:r>
     </w:p>
     <w:p>
@@ -340,7 +546,342 @@
         <w:rPr>
           <w:rStyle w:val="CommentTok"/>
         </w:rPr>
-        <w:t xml:space="preserve"># your code goes here</w:t>
+        <w:t xml:space="preserve"># Construct a 95% BCa confidence interval for the difference in population mean repair times.</w:t>
+      </w:r>
+      <w:r>
+        <w:br w:type="textWrapping"/>
+      </w:r>
+      <w:r>
+        <w:rPr>
+          <w:rStyle w:val="KeywordTok"/>
+        </w:rPr>
+        <w:t xml:space="preserve">library</w:t>
+      </w:r>
+      <w:r>
+        <w:rPr>
+          <w:rStyle w:val="NormalTok"/>
+        </w:rPr>
+        <w:t xml:space="preserve">(boot)</w:t>
+      </w:r>
+      <w:r>
+        <w:br w:type="textWrapping"/>
+      </w:r>
+      <w:r>
+        <w:rPr>
+          <w:rStyle w:val="NormalTok"/>
+        </w:rPr>
+        <w:t xml:space="preserve">bootMeanDiff &lt;-</w:t>
+      </w:r>
+      <w:r>
+        <w:rPr>
+          <w:rStyle w:val="StringTok"/>
+        </w:rPr>
+        <w:t xml:space="preserve"> </w:t>
+      </w:r>
+      <w:r>
+        <w:rPr>
+          <w:rStyle w:val="ControlFlowTok"/>
+        </w:rPr>
+        <w:t xml:space="preserve">function</w:t>
+      </w:r>
+      <w:r>
+        <w:rPr>
+          <w:rStyle w:val="NormalTok"/>
+        </w:rPr>
+        <w:t xml:space="preserve">(d,i){</w:t>
+      </w:r>
+      <w:r>
+        <w:br w:type="textWrapping"/>
+      </w:r>
+      <w:r>
+        <w:rPr>
+          <w:rStyle w:val="NormalTok"/>
+        </w:rPr>
+        <w:t xml:space="preserve">  means &lt;-</w:t>
+      </w:r>
+      <w:r>
+        <w:rPr>
+          <w:rStyle w:val="StringTok"/>
+        </w:rPr>
+        <w:t xml:space="preserve"> </w:t>
+      </w:r>
+      <w:r>
+        <w:rPr>
+          <w:rStyle w:val="KeywordTok"/>
+        </w:rPr>
+        <w:t xml:space="preserve">tapply</w:t>
+      </w:r>
+      <w:r>
+        <w:rPr>
+          <w:rStyle w:val="NormalTok"/>
+        </w:rPr>
+        <w:t xml:space="preserve">(d[i,</w:t>
+      </w:r>
+      <w:r>
+        <w:rPr>
+          <w:rStyle w:val="DecValTok"/>
+        </w:rPr>
+        <w:t xml:space="preserve">1</w:t>
+      </w:r>
+      <w:r>
+        <w:rPr>
+          <w:rStyle w:val="NormalTok"/>
+        </w:rPr>
+        <w:t xml:space="preserve">],d[,</w:t>
+      </w:r>
+      <w:r>
+        <w:rPr>
+          <w:rStyle w:val="DecValTok"/>
+        </w:rPr>
+        <w:t xml:space="preserve">2</w:t>
+      </w:r>
+      <w:r>
+        <w:rPr>
+          <w:rStyle w:val="NormalTok"/>
+        </w:rPr>
+        <w:t xml:space="preserve">],mean)</w:t>
+      </w:r>
+      <w:r>
+        <w:br w:type="textWrapping"/>
+      </w:r>
+      <w:r>
+        <w:rPr>
+          <w:rStyle w:val="NormalTok"/>
+        </w:rPr>
+        <w:t xml:space="preserve">  means[</w:t>
+      </w:r>
+      <w:r>
+        <w:rPr>
+          <w:rStyle w:val="DecValTok"/>
+        </w:rPr>
+        <w:t xml:space="preserve">1</w:t>
+      </w:r>
+      <w:r>
+        <w:rPr>
+          <w:rStyle w:val="NormalTok"/>
+        </w:rPr>
+        <w:t xml:space="preserve">]</w:t>
+      </w:r>
+      <w:r>
+        <w:rPr>
+          <w:rStyle w:val="OperatorTok"/>
+        </w:rPr>
+        <w:t xml:space="preserve">-</w:t>
+      </w:r>
+      <w:r>
+        <w:rPr>
+          <w:rStyle w:val="NormalTok"/>
+        </w:rPr>
+        <w:t xml:space="preserve">means[</w:t>
+      </w:r>
+      <w:r>
+        <w:rPr>
+          <w:rStyle w:val="DecValTok"/>
+        </w:rPr>
+        <w:t xml:space="preserve">2</w:t>
+      </w:r>
+      <w:r>
+        <w:rPr>
+          <w:rStyle w:val="NormalTok"/>
+        </w:rPr>
+        <w:t xml:space="preserve">]</w:t>
+      </w:r>
+      <w:r>
+        <w:br w:type="textWrapping"/>
+      </w:r>
+      <w:r>
+        <w:rPr>
+          <w:rStyle w:val="NormalTok"/>
+        </w:rPr>
+        <w:t xml:space="preserve">  }</w:t>
+      </w:r>
+      <w:r>
+        <w:br w:type="textWrapping"/>
+      </w:r>
+      <w:r>
+        <w:rPr>
+          <w:rStyle w:val="NormalTok"/>
+        </w:rPr>
+        <w:t xml:space="preserve">boot.object &lt;-</w:t>
+      </w:r>
+      <w:r>
+        <w:rPr>
+          <w:rStyle w:val="StringTok"/>
+        </w:rPr>
+        <w:t xml:space="preserve"> </w:t>
+      </w:r>
+      <w:r>
+        <w:rPr>
+          <w:rStyle w:val="KeywordTok"/>
+        </w:rPr>
+        <w:t xml:space="preserve">boot</w:t>
+      </w:r>
+      <w:r>
+        <w:rPr>
+          <w:rStyle w:val="NormalTok"/>
+        </w:rPr>
+        <w:t xml:space="preserve">(repair, bootMeanDiff, </w:t>
+      </w:r>
+      <w:r>
+        <w:rPr>
+          <w:rStyle w:val="DataTypeTok"/>
+        </w:rPr>
+        <w:t xml:space="preserve">R =</w:t>
+      </w:r>
+      <w:r>
+        <w:rPr>
+          <w:rStyle w:val="NormalTok"/>
+        </w:rPr>
+        <w:t xml:space="preserve"> </w:t>
+      </w:r>
+      <w:r>
+        <w:rPr>
+          <w:rStyle w:val="DecValTok"/>
+        </w:rPr>
+        <w:t xml:space="preserve">5000</w:t>
+      </w:r>
+      <w:r>
+        <w:rPr>
+          <w:rStyle w:val="NormalTok"/>
+        </w:rPr>
+        <w:t xml:space="preserve">, </w:t>
+      </w:r>
+      <w:r>
+        <w:br w:type="textWrapping"/>
+      </w:r>
+      <w:r>
+        <w:rPr>
+          <w:rStyle w:val="NormalTok"/>
+        </w:rPr>
+        <w:t xml:space="preserve">                    </w:t>
+      </w:r>
+      <w:r>
+        <w:rPr>
+          <w:rStyle w:val="DataTypeTok"/>
+        </w:rPr>
+        <w:t xml:space="preserve">strata =</w:t>
+      </w:r>
+      <w:r>
+        <w:rPr>
+          <w:rStyle w:val="NormalTok"/>
+        </w:rPr>
+        <w:t xml:space="preserve"> repair</w:t>
+      </w:r>
+      <w:r>
+        <w:rPr>
+          <w:rStyle w:val="OperatorTok"/>
+        </w:rPr>
+        <w:t xml:space="preserve">$</w:t>
+      </w:r>
+      <w:r>
+        <w:rPr>
+          <w:rStyle w:val="NormalTok"/>
+        </w:rPr>
+        <w:t xml:space="preserve">type)</w:t>
+      </w:r>
+      <w:r>
+        <w:br w:type="textWrapping"/>
+      </w:r>
+      <w:r>
+        <w:rPr>
+          <w:rStyle w:val="KeywordTok"/>
+        </w:rPr>
+        <w:t xml:space="preserve">boot.ci</w:t>
+      </w:r>
+      <w:r>
+        <w:rPr>
+          <w:rStyle w:val="NormalTok"/>
+        </w:rPr>
+        <w:t xml:space="preserve">(boot.object,</w:t>
+      </w:r>
+      <w:r>
+        <w:rPr>
+          <w:rStyle w:val="DataTypeTok"/>
+        </w:rPr>
+        <w:t xml:space="preserve">conf=</w:t>
+      </w:r>
+      <w:r>
+        <w:rPr>
+          <w:rStyle w:val="NormalTok"/>
+        </w:rPr>
+        <w:t xml:space="preserve">.</w:t>
+      </w:r>
+      <w:r>
+        <w:rPr>
+          <w:rStyle w:val="DecValTok"/>
+        </w:rPr>
+        <w:t xml:space="preserve">95</w:t>
+      </w:r>
+      <w:r>
+        <w:rPr>
+          <w:rStyle w:val="NormalTok"/>
+        </w:rPr>
+        <w:t xml:space="preserve">,</w:t>
+      </w:r>
+      <w:r>
+        <w:rPr>
+          <w:rStyle w:val="DataTypeTok"/>
+        </w:rPr>
+        <w:t xml:space="preserve">type=</w:t>
+      </w:r>
+      <w:r>
+        <w:rPr>
+          <w:rStyle w:val="StringTok"/>
+        </w:rPr>
+        <w:t xml:space="preserve">'bca'</w:t>
+      </w:r>
+      <w:r>
+        <w:rPr>
+          <w:rStyle w:val="NormalTok"/>
+        </w:rPr>
+        <w:t xml:space="preserve">)</w:t>
+      </w:r>
+      <w:r>
+        <w:rPr>
+          <w:rStyle w:val="OperatorTok"/>
+        </w:rPr>
+        <w:t xml:space="preserve">$</w:t>
+      </w:r>
+      <w:r>
+        <w:rPr>
+          <w:rStyle w:val="NormalTok"/>
+        </w:rPr>
+        <w:t xml:space="preserve">bca[</w:t>
+      </w:r>
+      <w:r>
+        <w:rPr>
+          <w:rStyle w:val="DecValTok"/>
+        </w:rPr>
+        <w:t xml:space="preserve">4</w:t>
+      </w:r>
+      <w:r>
+        <w:rPr>
+          <w:rStyle w:val="OperatorTok"/>
+        </w:rPr>
+        <w:t xml:space="preserve">:</w:t>
+      </w:r>
+      <w:r>
+        <w:rPr>
+          <w:rStyle w:val="DecValTok"/>
+        </w:rPr>
+        <w:t xml:space="preserve">5</w:t>
+      </w:r>
+      <w:r>
+        <w:rPr>
+          <w:rStyle w:val="NormalTok"/>
+        </w:rPr>
+        <w:t xml:space="preserve">]</w:t>
+      </w:r>
+    </w:p>
+    <w:p>
+      <w:pPr>
+        <w:pStyle w:val="SourceCode"/>
+      </w:pPr>
+      <w:r>
+        <w:rPr>
+          <w:rStyle w:val="VerbatimChar"/>
+        </w:rPr>
+        <w:t xml:space="preserve">## [1] -3.4484342 -0.2328956</w:t>
       </w:r>
     </w:p>
     <w:p>
@@ -348,7 +889,7 @@
         <w:pStyle w:val="FirstParagraph"/>
       </w:pPr>
       <w:r>
-        <w:t xml:space="preserve">Replace with your conclusion.</w:t>
+        <w:t xml:space="preserve">The 95% interval constructed by bootstrapping is [-3.4218950, -0.1100385]. The interval does not include zero. Thus at a 5% level of significance, we have evidence that the difference in mean repair times is different from 0.</w:t>
       </w:r>
     </w:p>
     <w:p>
@@ -406,7 +947,882 @@
         <w:rPr>
           <w:rStyle w:val="CommentTok"/>
         </w:rPr>
-        <w:t xml:space="preserve"># your code goes here</w:t>
+        <w:t xml:space="preserve"># two means bootstrap</w:t>
+      </w:r>
+      <w:r>
+        <w:br w:type="textWrapping"/>
+      </w:r>
+      <w:r>
+        <w:rPr>
+          <w:rStyle w:val="NormalTok"/>
+        </w:rPr>
+        <w:t xml:space="preserve">xnull &lt;-</w:t>
+      </w:r>
+      <w:r>
+        <w:rPr>
+          <w:rStyle w:val="StringTok"/>
+        </w:rPr>
+        <w:t xml:space="preserve"> </w:t>
+      </w:r>
+      <w:r>
+        <w:rPr>
+          <w:rStyle w:val="KeywordTok"/>
+        </w:rPr>
+        <w:t xml:space="preserve">c</w:t>
+      </w:r>
+      <w:r>
+        <w:rPr>
+          <w:rStyle w:val="NormalTok"/>
+        </w:rPr>
+        <w:t xml:space="preserve">(mac.repair.time</w:t>
+      </w:r>
+      <w:r>
+        <w:rPr>
+          <w:rStyle w:val="OperatorTok"/>
+        </w:rPr>
+        <w:t xml:space="preserve">-</w:t>
+      </w:r>
+      <w:r>
+        <w:rPr>
+          <w:rStyle w:val="KeywordTok"/>
+        </w:rPr>
+        <w:t xml:space="preserve">mean</w:t>
+      </w:r>
+      <w:r>
+        <w:rPr>
+          <w:rStyle w:val="NormalTok"/>
+        </w:rPr>
+        <w:t xml:space="preserve">(mac.repair.time), pc.repair.time</w:t>
+      </w:r>
+      <w:r>
+        <w:rPr>
+          <w:rStyle w:val="OperatorTok"/>
+        </w:rPr>
+        <w:t xml:space="preserve">-</w:t>
+      </w:r>
+      <w:r>
+        <w:rPr>
+          <w:rStyle w:val="KeywordTok"/>
+        </w:rPr>
+        <w:t xml:space="preserve">mean</w:t>
+      </w:r>
+      <w:r>
+        <w:rPr>
+          <w:rStyle w:val="NormalTok"/>
+        </w:rPr>
+        <w:t xml:space="preserve">(pc.repair.time))</w:t>
+      </w:r>
+      <w:r>
+        <w:br w:type="textWrapping"/>
+      </w:r>
+      <w:r>
+        <w:rPr>
+          <w:rStyle w:val="NormalTok"/>
+        </w:rPr>
+        <w:t xml:space="preserve">g &lt;-</w:t>
+      </w:r>
+      <w:r>
+        <w:rPr>
+          <w:rStyle w:val="StringTok"/>
+        </w:rPr>
+        <w:t xml:space="preserve"> </w:t>
+      </w:r>
+      <w:r>
+        <w:rPr>
+          <w:rStyle w:val="NormalTok"/>
+        </w:rPr>
+        <w:t xml:space="preserve">repair</w:t>
+      </w:r>
+      <w:r>
+        <w:rPr>
+          <w:rStyle w:val="OperatorTok"/>
+        </w:rPr>
+        <w:t xml:space="preserve">$</w:t>
+      </w:r>
+      <w:r>
+        <w:rPr>
+          <w:rStyle w:val="NormalTok"/>
+        </w:rPr>
+        <w:t xml:space="preserve">type</w:t>
+      </w:r>
+      <w:r>
+        <w:br w:type="textWrapping"/>
+      </w:r>
+      <w:r>
+        <w:rPr>
+          <w:rStyle w:val="NormalTok"/>
+        </w:rPr>
+        <w:t xml:space="preserve">rs &lt;-</w:t>
+      </w:r>
+      <w:r>
+        <w:rPr>
+          <w:rStyle w:val="StringTok"/>
+        </w:rPr>
+        <w:t xml:space="preserve"> </w:t>
+      </w:r>
+      <w:r>
+        <w:rPr>
+          <w:rStyle w:val="KeywordTok"/>
+        </w:rPr>
+        <w:t xml:space="preserve">rbind</w:t>
+      </w:r>
+      <w:r>
+        <w:rPr>
+          <w:rStyle w:val="NormalTok"/>
+        </w:rPr>
+        <w:t xml:space="preserve">(</w:t>
+      </w:r>
+      <w:r>
+        <w:rPr>
+          <w:rStyle w:val="KeywordTok"/>
+        </w:rPr>
+        <w:t xml:space="preserve">replicate</w:t>
+      </w:r>
+      <w:r>
+        <w:rPr>
+          <w:rStyle w:val="NormalTok"/>
+        </w:rPr>
+        <w:t xml:space="preserve">( </w:t>
+      </w:r>
+      <w:r>
+        <w:rPr>
+          <w:rStyle w:val="DecValTok"/>
+        </w:rPr>
+        <w:t xml:space="preserve">5000</w:t>
+      </w:r>
+      <w:r>
+        <w:rPr>
+          <w:rStyle w:val="NormalTok"/>
+        </w:rPr>
+        <w:t xml:space="preserve">, </w:t>
+      </w:r>
+      <w:r>
+        <w:rPr>
+          <w:rStyle w:val="KeywordTok"/>
+        </w:rPr>
+        <w:t xml:space="preserve">sample</w:t>
+      </w:r>
+      <w:r>
+        <w:rPr>
+          <w:rStyle w:val="NormalTok"/>
+        </w:rPr>
+        <w:t xml:space="preserve">( xnull[</w:t>
+      </w:r>
+      <w:r>
+        <w:rPr>
+          <w:rStyle w:val="DecValTok"/>
+        </w:rPr>
+        <w:t xml:space="preserve">1</w:t>
+      </w:r>
+      <w:r>
+        <w:rPr>
+          <w:rStyle w:val="OperatorTok"/>
+        </w:rPr>
+        <w:t xml:space="preserve">:</w:t>
+      </w:r>
+      <w:r>
+        <w:rPr>
+          <w:rStyle w:val="DecValTok"/>
+        </w:rPr>
+        <w:t xml:space="preserve">62</w:t>
+      </w:r>
+      <w:r>
+        <w:rPr>
+          <w:rStyle w:val="NormalTok"/>
+        </w:rPr>
+        <w:t xml:space="preserve">], </w:t>
+      </w:r>
+      <w:r>
+        <w:rPr>
+          <w:rStyle w:val="DataTypeTok"/>
+        </w:rPr>
+        <w:t xml:space="preserve">replace =</w:t>
+      </w:r>
+      <w:r>
+        <w:rPr>
+          <w:rStyle w:val="NormalTok"/>
+        </w:rPr>
+        <w:t xml:space="preserve"> T) ),</w:t>
+      </w:r>
+      <w:r>
+        <w:br w:type="textWrapping"/>
+      </w:r>
+      <w:r>
+        <w:rPr>
+          <w:rStyle w:val="NormalTok"/>
+        </w:rPr>
+        <w:t xml:space="preserve">  </w:t>
+      </w:r>
+      <w:r>
+        <w:rPr>
+          <w:rStyle w:val="KeywordTok"/>
+        </w:rPr>
+        <w:t xml:space="preserve">replicate</w:t>
+      </w:r>
+      <w:r>
+        <w:rPr>
+          <w:rStyle w:val="NormalTok"/>
+        </w:rPr>
+        <w:t xml:space="preserve">( </w:t>
+      </w:r>
+      <w:r>
+        <w:rPr>
+          <w:rStyle w:val="DecValTok"/>
+        </w:rPr>
+        <w:t xml:space="preserve">5000</w:t>
+      </w:r>
+      <w:r>
+        <w:rPr>
+          <w:rStyle w:val="NormalTok"/>
+        </w:rPr>
+        <w:t xml:space="preserve">, </w:t>
+      </w:r>
+      <w:r>
+        <w:rPr>
+          <w:rStyle w:val="KeywordTok"/>
+        </w:rPr>
+        <w:t xml:space="preserve">sample</w:t>
+      </w:r>
+      <w:r>
+        <w:rPr>
+          <w:rStyle w:val="NormalTok"/>
+        </w:rPr>
+        <w:t xml:space="preserve">( xnull[</w:t>
+      </w:r>
+      <w:r>
+        <w:rPr>
+          <w:rStyle w:val="DecValTok"/>
+        </w:rPr>
+        <w:t xml:space="preserve">63</w:t>
+      </w:r>
+      <w:r>
+        <w:rPr>
+          <w:rStyle w:val="OperatorTok"/>
+        </w:rPr>
+        <w:t xml:space="preserve">:</w:t>
+      </w:r>
+      <w:r>
+        <w:rPr>
+          <w:rStyle w:val="DecValTok"/>
+        </w:rPr>
+        <w:t xml:space="preserve">122</w:t>
+      </w:r>
+      <w:r>
+        <w:rPr>
+          <w:rStyle w:val="NormalTok"/>
+        </w:rPr>
+        <w:t xml:space="preserve">], </w:t>
+      </w:r>
+      <w:r>
+        <w:rPr>
+          <w:rStyle w:val="DataTypeTok"/>
+        </w:rPr>
+        <w:t xml:space="preserve">replace =</w:t>
+      </w:r>
+      <w:r>
+        <w:rPr>
+          <w:rStyle w:val="NormalTok"/>
+        </w:rPr>
+        <w:t xml:space="preserve"> T) ) )</w:t>
+      </w:r>
+      <w:r>
+        <w:br w:type="textWrapping"/>
+      </w:r>
+      <w:r>
+        <w:rPr>
+          <w:rStyle w:val="NormalTok"/>
+        </w:rPr>
+        <w:t xml:space="preserve">bootdist &lt;-</w:t>
+      </w:r>
+      <w:r>
+        <w:rPr>
+          <w:rStyle w:val="StringTok"/>
+        </w:rPr>
+        <w:t xml:space="preserve"> </w:t>
+      </w:r>
+      <w:r>
+        <w:rPr>
+          <w:rStyle w:val="KeywordTok"/>
+        </w:rPr>
+        <w:t xml:space="preserve">apply</w:t>
+      </w:r>
+      <w:r>
+        <w:rPr>
+          <w:rStyle w:val="NormalTok"/>
+        </w:rPr>
+        <w:t xml:space="preserve">(rs, </w:t>
+      </w:r>
+      <w:r>
+        <w:rPr>
+          <w:rStyle w:val="DecValTok"/>
+        </w:rPr>
+        <w:t xml:space="preserve">2</w:t>
+      </w:r>
+      <w:r>
+        <w:rPr>
+          <w:rStyle w:val="NormalTok"/>
+        </w:rPr>
+        <w:t xml:space="preserve">, </w:t>
+      </w:r>
+      <w:r>
+        <w:rPr>
+          <w:rStyle w:val="ControlFlowTok"/>
+        </w:rPr>
+        <w:t xml:space="preserve">function</w:t>
+      </w:r>
+      <w:r>
+        <w:rPr>
+          <w:rStyle w:val="NormalTok"/>
+        </w:rPr>
+        <w:t xml:space="preserve">(c) </w:t>
+      </w:r>
+      <w:r>
+        <w:rPr>
+          <w:rStyle w:val="KeywordTok"/>
+        </w:rPr>
+        <w:t xml:space="preserve">t.test</w:t>
+      </w:r>
+      <w:r>
+        <w:rPr>
+          <w:rStyle w:val="NormalTok"/>
+        </w:rPr>
+        <w:t xml:space="preserve">(c</w:t>
+      </w:r>
+      <w:r>
+        <w:rPr>
+          <w:rStyle w:val="OperatorTok"/>
+        </w:rPr>
+        <w:t xml:space="preserve">~</w:t>
+      </w:r>
+      <w:r>
+        <w:rPr>
+          <w:rStyle w:val="NormalTok"/>
+        </w:rPr>
+        <w:t xml:space="preserve">g)</w:t>
+      </w:r>
+      <w:r>
+        <w:rPr>
+          <w:rStyle w:val="OperatorTok"/>
+        </w:rPr>
+        <w:t xml:space="preserve">$</w:t>
+      </w:r>
+      <w:r>
+        <w:rPr>
+          <w:rStyle w:val="NormalTok"/>
+        </w:rPr>
+        <w:t xml:space="preserve">statistic )</w:t>
+      </w:r>
+      <w:r>
+        <w:br w:type="textWrapping"/>
+      </w:r>
+      <w:r>
+        <w:br w:type="textWrapping"/>
+      </w:r>
+      <w:r>
+        <w:rPr>
+          <w:rStyle w:val="CommentTok"/>
+        </w:rPr>
+        <w:t xml:space="preserve"># compute observed test stat</w:t>
+      </w:r>
+      <w:r>
+        <w:br w:type="textWrapping"/>
+      </w:r>
+      <w:r>
+        <w:rPr>
+          <w:rStyle w:val="NormalTok"/>
+        </w:rPr>
+        <w:t xml:space="preserve">toriginal &lt;-</w:t>
+      </w:r>
+      <w:r>
+        <w:rPr>
+          <w:rStyle w:val="StringTok"/>
+        </w:rPr>
+        <w:t xml:space="preserve"> </w:t>
+      </w:r>
+      <w:r>
+        <w:rPr>
+          <w:rStyle w:val="KeywordTok"/>
+        </w:rPr>
+        <w:t xml:space="preserve">t.test</w:t>
+      </w:r>
+      <w:r>
+        <w:rPr>
+          <w:rStyle w:val="NormalTok"/>
+        </w:rPr>
+        <w:t xml:space="preserve">( repair</w:t>
+      </w:r>
+      <w:r>
+        <w:rPr>
+          <w:rStyle w:val="OperatorTok"/>
+        </w:rPr>
+        <w:t xml:space="preserve">$</w:t>
+      </w:r>
+      <w:r>
+        <w:rPr>
+          <w:rStyle w:val="NormalTok"/>
+        </w:rPr>
+        <w:t xml:space="preserve">time</w:t>
+      </w:r>
+      <w:r>
+        <w:rPr>
+          <w:rStyle w:val="OperatorTok"/>
+        </w:rPr>
+        <w:t xml:space="preserve">~</w:t>
+      </w:r>
+      <w:r>
+        <w:rPr>
+          <w:rStyle w:val="NormalTok"/>
+        </w:rPr>
+        <w:t xml:space="preserve">g)</w:t>
+      </w:r>
+      <w:r>
+        <w:rPr>
+          <w:rStyle w:val="OperatorTok"/>
+        </w:rPr>
+        <w:t xml:space="preserve">$</w:t>
+      </w:r>
+      <w:r>
+        <w:rPr>
+          <w:rStyle w:val="NormalTok"/>
+        </w:rPr>
+        <w:t xml:space="preserve">statistic</w:t>
+      </w:r>
+      <w:r>
+        <w:br w:type="textWrapping"/>
+      </w:r>
+      <w:r>
+        <w:rPr>
+          <w:rStyle w:val="CommentTok"/>
+        </w:rPr>
+        <w:t xml:space="preserve"># for asymmetric distributions the two-tailed P-value is </w:t>
+      </w:r>
+      <w:r>
+        <w:br w:type="textWrapping"/>
+      </w:r>
+      <w:r>
+        <w:rPr>
+          <w:rStyle w:val="CommentTok"/>
+        </w:rPr>
+        <w:t xml:space="preserve"># ambiguous.  A common solution is to find smaller of the </w:t>
+      </w:r>
+      <w:r>
+        <w:br w:type="textWrapping"/>
+      </w:r>
+      <w:r>
+        <w:rPr>
+          <w:rStyle w:val="CommentTok"/>
+        </w:rPr>
+        <w:t xml:space="preserve"># left and right tails and then double it.  </w:t>
+      </w:r>
+      <w:r>
+        <w:br w:type="textWrapping"/>
+      </w:r>
+      <w:r>
+        <w:rPr>
+          <w:rStyle w:val="NormalTok"/>
+        </w:rPr>
+        <w:t xml:space="preserve">P &lt;-</w:t>
+      </w:r>
+      <w:r>
+        <w:rPr>
+          <w:rStyle w:val="StringTok"/>
+        </w:rPr>
+        <w:t xml:space="preserve"> </w:t>
+      </w:r>
+      <w:r>
+        <w:rPr>
+          <w:rStyle w:val="DecValTok"/>
+        </w:rPr>
+        <w:t xml:space="preserve">2</w:t>
+      </w:r>
+      <w:r>
+        <w:rPr>
+          <w:rStyle w:val="OperatorTok"/>
+        </w:rPr>
+        <w:t xml:space="preserve">*</w:t>
+      </w:r>
+      <w:r>
+        <w:rPr>
+          <w:rStyle w:val="KeywordTok"/>
+        </w:rPr>
+        <w:t xml:space="preserve">min</w:t>
+      </w:r>
+      <w:r>
+        <w:rPr>
+          <w:rStyle w:val="NormalTok"/>
+        </w:rPr>
+        <w:t xml:space="preserve">( </w:t>
+      </w:r>
+      <w:r>
+        <w:rPr>
+          <w:rStyle w:val="KeywordTok"/>
+        </w:rPr>
+        <w:t xml:space="preserve">sum</w:t>
+      </w:r>
+      <w:r>
+        <w:rPr>
+          <w:rStyle w:val="NormalTok"/>
+        </w:rPr>
+        <w:t xml:space="preserve">( bootdist </w:t>
+      </w:r>
+      <w:r>
+        <w:rPr>
+          <w:rStyle w:val="OperatorTok"/>
+        </w:rPr>
+        <w:t xml:space="preserve">&lt;</w:t>
+      </w:r>
+      <w:r>
+        <w:rPr>
+          <w:rStyle w:val="StringTok"/>
+        </w:rPr>
+        <w:t xml:space="preserve"> </w:t>
+      </w:r>
+      <w:r>
+        <w:rPr>
+          <w:rStyle w:val="NormalTok"/>
+        </w:rPr>
+        <w:t xml:space="preserve">toriginal), </w:t>
+      </w:r>
+      <w:r>
+        <w:rPr>
+          <w:rStyle w:val="KeywordTok"/>
+        </w:rPr>
+        <w:t xml:space="preserve">sum</w:t>
+      </w:r>
+      <w:r>
+        <w:rPr>
+          <w:rStyle w:val="NormalTok"/>
+        </w:rPr>
+        <w:t xml:space="preserve">( bootdist </w:t>
+      </w:r>
+      <w:r>
+        <w:rPr>
+          <w:rStyle w:val="OperatorTok"/>
+        </w:rPr>
+        <w:t xml:space="preserve">&gt;</w:t>
+      </w:r>
+      <w:r>
+        <w:rPr>
+          <w:rStyle w:val="StringTok"/>
+        </w:rPr>
+        <w:t xml:space="preserve"> </w:t>
+      </w:r>
+      <w:r>
+        <w:rPr>
+          <w:rStyle w:val="NormalTok"/>
+        </w:rPr>
+        <w:t xml:space="preserve">toriginal ) )</w:t>
+      </w:r>
+      <w:r>
+        <w:rPr>
+          <w:rStyle w:val="OperatorTok"/>
+        </w:rPr>
+        <w:t xml:space="preserve">/</w:t>
+      </w:r>
+      <w:r>
+        <w:rPr>
+          <w:rStyle w:val="DecValTok"/>
+        </w:rPr>
+        <w:t xml:space="preserve">5000</w:t>
+      </w:r>
+      <w:r>
+        <w:br w:type="textWrapping"/>
+      </w:r>
+      <w:r>
+        <w:rPr>
+          <w:rStyle w:val="NormalTok"/>
+        </w:rPr>
+        <w:t xml:space="preserve">P</w:t>
+      </w:r>
+    </w:p>
+    <w:p>
+      <w:pPr>
+        <w:pStyle w:val="SourceCode"/>
+      </w:pPr>
+      <w:r>
+        <w:rPr>
+          <w:rStyle w:val="VerbatimChar"/>
+        </w:rPr>
+        <w:t xml:space="preserve">## [1] 0.0268</w:t>
+      </w:r>
+    </w:p>
+    <w:p>
+      <w:pPr>
+        <w:pStyle w:val="SourceCode"/>
+      </w:pPr>
+      <w:r>
+        <w:rPr>
+          <w:rStyle w:val="KeywordTok"/>
+        </w:rPr>
+        <w:t xml:space="preserve">hist</w:t>
+      </w:r>
+      <w:r>
+        <w:rPr>
+          <w:rStyle w:val="NormalTok"/>
+        </w:rPr>
+        <w:t xml:space="preserve">( bootdist, </w:t>
+      </w:r>
+      <w:r>
+        <w:rPr>
+          <w:rStyle w:val="DataTypeTok"/>
+        </w:rPr>
+        <w:t xml:space="preserve">probability =</w:t>
+      </w:r>
+      <w:r>
+        <w:rPr>
+          <w:rStyle w:val="NormalTok"/>
+        </w:rPr>
+        <w:t xml:space="preserve"> </w:t>
+      </w:r>
+      <w:r>
+        <w:rPr>
+          <w:rStyle w:val="OtherTok"/>
+        </w:rPr>
+        <w:t xml:space="preserve">TRUE</w:t>
+      </w:r>
+      <w:r>
+        <w:rPr>
+          <w:rStyle w:val="NormalTok"/>
+        </w:rPr>
+        <w:t xml:space="preserve">, </w:t>
+      </w:r>
+      <w:r>
+        <w:rPr>
+          <w:rStyle w:val="DataTypeTok"/>
+        </w:rPr>
+        <w:t xml:space="preserve">breaks =</w:t>
+      </w:r>
+      <w:r>
+        <w:rPr>
+          <w:rStyle w:val="NormalTok"/>
+        </w:rPr>
+        <w:t xml:space="preserve"> </w:t>
+      </w:r>
+      <w:r>
+        <w:rPr>
+          <w:rStyle w:val="DecValTok"/>
+        </w:rPr>
+        <w:t xml:space="preserve">40</w:t>
+      </w:r>
+      <w:r>
+        <w:rPr>
+          <w:rStyle w:val="NormalTok"/>
+        </w:rPr>
+        <w:t xml:space="preserve">, </w:t>
+      </w:r>
+      <w:r>
+        <w:rPr>
+          <w:rStyle w:val="DataTypeTok"/>
+        </w:rPr>
+        <w:t xml:space="preserve">main =</w:t>
+      </w:r>
+      <w:r>
+        <w:rPr>
+          <w:rStyle w:val="NormalTok"/>
+        </w:rPr>
+        <w:t xml:space="preserve"> </w:t>
+      </w:r>
+      <w:r>
+        <w:rPr>
+          <w:rStyle w:val="StringTok"/>
+        </w:rPr>
+        <w:t xml:space="preserve">""</w:t>
+      </w:r>
+      <w:r>
+        <w:rPr>
+          <w:rStyle w:val="NormalTok"/>
+        </w:rPr>
+        <w:t xml:space="preserve">, </w:t>
+      </w:r>
+      <w:r>
+        <w:br w:type="textWrapping"/>
+      </w:r>
+      <w:r>
+        <w:rPr>
+          <w:rStyle w:val="NormalTok"/>
+        </w:rPr>
+        <w:t xml:space="preserve">      </w:t>
+      </w:r>
+      <w:r>
+        <w:rPr>
+          <w:rStyle w:val="DataTypeTok"/>
+        </w:rPr>
+        <w:t xml:space="preserve">xlab=</w:t>
+      </w:r>
+      <w:r>
+        <w:rPr>
+          <w:rStyle w:val="StringTok"/>
+        </w:rPr>
+        <w:t xml:space="preserve">""</w:t>
+      </w:r>
+      <w:r>
+        <w:rPr>
+          <w:rStyle w:val="NormalTok"/>
+        </w:rPr>
+        <w:t xml:space="preserve">,</w:t>
+      </w:r>
+      <w:r>
+        <w:rPr>
+          <w:rStyle w:val="DataTypeTok"/>
+        </w:rPr>
+        <w:t xml:space="preserve">xlim=</w:t>
+      </w:r>
+      <w:r>
+        <w:rPr>
+          <w:rStyle w:val="KeywordTok"/>
+        </w:rPr>
+        <w:t xml:space="preserve">c</w:t>
+      </w:r>
+      <w:r>
+        <w:rPr>
+          <w:rStyle w:val="NormalTok"/>
+        </w:rPr>
+        <w:t xml:space="preserve">(</w:t>
+      </w:r>
+      <w:r>
+        <w:rPr>
+          <w:rStyle w:val="OperatorTok"/>
+        </w:rPr>
+        <w:t xml:space="preserve">-</w:t>
+      </w:r>
+      <w:r>
+        <w:rPr>
+          <w:rStyle w:val="DecValTok"/>
+        </w:rPr>
+        <w:t xml:space="preserve">4</w:t>
+      </w:r>
+      <w:r>
+        <w:rPr>
+          <w:rStyle w:val="NormalTok"/>
+        </w:rPr>
+        <w:t xml:space="preserve">,</w:t>
+      </w:r>
+      <w:r>
+        <w:rPr>
+          <w:rStyle w:val="DecValTok"/>
+        </w:rPr>
+        <w:t xml:space="preserve">4</w:t>
+      </w:r>
+      <w:r>
+        <w:rPr>
+          <w:rStyle w:val="NormalTok"/>
+        </w:rPr>
+        <w:t xml:space="preserve">), </w:t>
+      </w:r>
+      <w:r>
+        <w:rPr>
+          <w:rStyle w:val="DataTypeTok"/>
+        </w:rPr>
+        <w:t xml:space="preserve">ylim =</w:t>
+      </w:r>
+      <w:r>
+        <w:rPr>
+          <w:rStyle w:val="NormalTok"/>
+        </w:rPr>
+        <w:t xml:space="preserve"> </w:t>
+      </w:r>
+      <w:r>
+        <w:rPr>
+          <w:rStyle w:val="KeywordTok"/>
+        </w:rPr>
+        <w:t xml:space="preserve">c</w:t>
+      </w:r>
+      <w:r>
+        <w:rPr>
+          <w:rStyle w:val="NormalTok"/>
+        </w:rPr>
+        <w:t xml:space="preserve">(</w:t>
+      </w:r>
+      <w:r>
+        <w:rPr>
+          <w:rStyle w:val="DecValTok"/>
+        </w:rPr>
+        <w:t xml:space="preserve">0</w:t>
+      </w:r>
+      <w:r>
+        <w:rPr>
+          <w:rStyle w:val="NormalTok"/>
+        </w:rPr>
+        <w:t xml:space="preserve">,.</w:t>
+      </w:r>
+      <w:r>
+        <w:rPr>
+          <w:rStyle w:val="DecValTok"/>
+        </w:rPr>
+        <w:t xml:space="preserve">4</w:t>
+      </w:r>
+      <w:r>
+        <w:rPr>
+          <w:rStyle w:val="NormalTok"/>
+        </w:rPr>
+        <w:t xml:space="preserve">))</w:t>
+      </w:r>
+    </w:p>
+    <w:p>
+      <w:pPr>
+        <w:pStyle w:val="FirstParagraph"/>
+      </w:pPr>
+      <w:r>
+        <w:drawing>
+          <wp:inline>
+            <wp:extent cx="4620126" cy="3696101"/>
+            <wp:effectExtent b="0" l="0" r="0" t="0"/>
+            <wp:docPr descr="" title="" id="1" name="Picture"/>
+            <a:graphic>
+              <a:graphicData uri="http://schemas.openxmlformats.org/drawingml/2006/picture">
+                <pic:pic>
+                  <pic:nvPicPr>
+                    <pic:cNvPr descr="Week_09_HW_Submission_files/figure-docx/unnamed-chunk-4-1.png" id="0" name="Picture"/>
+                    <pic:cNvPicPr>
+                      <a:picLocks noChangeArrowheads="1" noChangeAspect="1"/>
+                    </pic:cNvPicPr>
+                  </pic:nvPicPr>
+                  <pic:blipFill>
+                    <a:blip r:embed="rId28"/>
+                    <a:stretch>
+                      <a:fillRect/>
+                    </a:stretch>
+                  </pic:blipFill>
+                  <pic:spPr bwMode="auto">
+                    <a:xfrm>
+                      <a:off x="0" y="0"/>
+                      <a:ext cx="4620126" cy="3696101"/>
+                    </a:xfrm>
+                    <a:prstGeom prst="rect">
+                      <a:avLst/>
+                    </a:prstGeom>
+                    <a:noFill/>
+                    <a:ln w="9525">
+                      <a:noFill/>
+                      <a:headEnd/>
+                      <a:tailEnd/>
+                    </a:ln>
+                  </pic:spPr>
+                </pic:pic>
+              </a:graphicData>
+            </a:graphic>
+          </wp:inline>
+        </w:drawing>
+      </w:r>
+    </w:p>
+    <w:p>
+      <w:pPr>
+        <w:pStyle w:val="SourceCode"/>
+      </w:pPr>
+      <w:r>
+        <w:rPr>
+          <w:rStyle w:val="CommentTok"/>
+        </w:rPr>
+        <w:t xml:space="preserve">#curve( dt( x, df = 19), add = TRUE)</w:t>
+      </w:r>
+      <w:r>
+        <w:br w:type="textWrapping"/>
+      </w:r>
+      <w:r>
+        <w:rPr>
+          <w:rStyle w:val="CommentTok"/>
+        </w:rPr>
+        <w:t xml:space="preserve">#abline( v = toriginal, col = 'blue')</w:t>
       </w:r>
     </w:p>
     <w:p>
@@ -428,8 +1844,8 @@
       <w:pPr>
         <w:pStyle w:val="Heading3"/>
       </w:pPr>
-      <w:bookmarkStart w:id="28" w:name="part-1d"/>
-      <w:bookmarkEnd w:id="28"/>
+      <w:bookmarkStart w:id="29" w:name="part-1d"/>
+      <w:bookmarkEnd w:id="29"/>
       <w:r>
         <w:t xml:space="preserve">Part 1d</w:t>
       </w:r>
@@ -446,8 +1862,8 @@
       <w:pPr>
         <w:pStyle w:val="Heading3"/>
       </w:pPr>
-      <w:bookmarkStart w:id="29" w:name="answer-1d-------------"/>
-      <w:bookmarkEnd w:id="29"/>
+      <w:bookmarkStart w:id="30" w:name="answer-1d-------------"/>
+      <w:bookmarkEnd w:id="30"/>
       <w:r>
         <w:t xml:space="preserve">-|-|-|-|-|-|-|-|-|-|-|- Answer 1d -|-|-|-|-|-|-|-|-|-|-|-</w:t>
       </w:r>
@@ -471,8 +1887,8 @@
       <w:pPr>
         <w:pStyle w:val="Heading2"/>
       </w:pPr>
-      <w:bookmarkStart w:id="30" w:name="exercise-2"/>
-      <w:bookmarkEnd w:id="30"/>
+      <w:bookmarkStart w:id="31" w:name="exercise-2"/>
+      <w:bookmarkEnd w:id="31"/>
       <w:r>
         <w:t xml:space="preserve">Exercise 2</w:t>
       </w:r>
@@ -527,8 +1943,8 @@
       <w:pPr>
         <w:pStyle w:val="Heading3"/>
       </w:pPr>
-      <w:bookmarkStart w:id="31" w:name="part-2a"/>
-      <w:bookmarkEnd w:id="31"/>
+      <w:bookmarkStart w:id="32" w:name="part-2a"/>
+      <w:bookmarkEnd w:id="32"/>
       <w:r>
         <w:t xml:space="preserve">Part 2a</w:t>
       </w:r>
@@ -545,8 +1961,8 @@
       <w:pPr>
         <w:pStyle w:val="Heading3"/>
       </w:pPr>
-      <w:bookmarkStart w:id="32" w:name="answer-2a-------------"/>
-      <w:bookmarkEnd w:id="32"/>
+      <w:bookmarkStart w:id="33" w:name="answer-2a-------------"/>
+      <w:bookmarkEnd w:id="33"/>
       <w:r>
         <w:t xml:space="preserve">-|-|-|-|-|-|-|-|-|-|-|- Answer 2a -|-|-|-|-|-|-|-|-|-|-|-</w:t>
       </w:r>
@@ -557,43 +1973,922 @@
       </w:pPr>
       <w:r>
         <w:rPr>
+          <w:rStyle w:val="CommentTok"/>
+        </w:rPr>
+        <w:t xml:space="preserve">#https://stats.stackexchange.com/questions/11406/boxplot-with-respect-to-two-factors-using-ggplot2-in-r</w:t>
+      </w:r>
+      <w:r>
+        <w:br w:type="textWrapping"/>
+      </w:r>
+      <w:r>
+        <w:br w:type="textWrapping"/>
+      </w:r>
+      <w:r>
+        <w:rPr>
+          <w:rStyle w:val="NormalTok"/>
+        </w:rPr>
+        <w:t xml:space="preserve">Machine.A &lt;-</w:t>
+      </w:r>
+      <w:r>
+        <w:rPr>
+          <w:rStyle w:val="StringTok"/>
+        </w:rPr>
+        <w:t xml:space="preserve"> </w:t>
+      </w:r>
+      <w:r>
+        <w:rPr>
           <w:rStyle w:val="KeywordTok"/>
         </w:rPr>
-        <w:t xml:space="preserve">require</w:t>
-      </w:r>
-      <w:r>
-        <w:rPr>
-          <w:rStyle w:val="NormalTok"/>
-        </w:rPr>
-        <w:t xml:space="preserve">(DS705data)</w:t>
-      </w:r>
-    </w:p>
-    <w:p>
-      <w:pPr>
-        <w:pStyle w:val="SourceCode"/>
-      </w:pPr>
-      <w:r>
-        <w:rPr>
-          <w:rStyle w:val="VerbatimChar"/>
-        </w:rPr>
-        <w:t xml:space="preserve">## Loading required package: DS705data</w:t>
-      </w:r>
-    </w:p>
-    <w:p>
-      <w:pPr>
-        <w:pStyle w:val="SourceCode"/>
-      </w:pPr>
+        <w:t xml:space="preserve">data.frame</w:t>
+      </w:r>
+      <w:r>
+        <w:rPr>
+          <w:rStyle w:val="NormalTok"/>
+        </w:rPr>
+        <w:t xml:space="preserve">(</w:t>
+      </w:r>
+      <w:r>
+        <w:rPr>
+          <w:rStyle w:val="DataTypeTok"/>
+        </w:rPr>
+        <w:t xml:space="preserve">Diameter=</w:t>
+      </w:r>
+      <w:r>
+        <w:rPr>
+          <w:rStyle w:val="NormalTok"/>
+        </w:rPr>
+        <w:t xml:space="preserve">shields</w:t>
+      </w:r>
+      <w:r>
+        <w:rPr>
+          <w:rStyle w:val="OperatorTok"/>
+        </w:rPr>
+        <w:t xml:space="preserve">$</w:t>
+      </w:r>
+      <w:r>
+        <w:rPr>
+          <w:rStyle w:val="NormalTok"/>
+        </w:rPr>
+        <w:t xml:space="preserve">Diameter[</w:t>
+      </w:r>
       <w:r>
         <w:rPr>
           <w:rStyle w:val="KeywordTok"/>
         </w:rPr>
-        <w:t xml:space="preserve">data</w:t>
-      </w:r>
-      <w:r>
-        <w:rPr>
-          <w:rStyle w:val="NormalTok"/>
-        </w:rPr>
-        <w:t xml:space="preserve">(shields)</w:t>
+        <w:t xml:space="preserve">which</w:t>
+      </w:r>
+      <w:r>
+        <w:rPr>
+          <w:rStyle w:val="NormalTok"/>
+        </w:rPr>
+        <w:t xml:space="preserve">(shields</w:t>
+      </w:r>
+      <w:r>
+        <w:rPr>
+          <w:rStyle w:val="OperatorTok"/>
+        </w:rPr>
+        <w:t xml:space="preserve">$</w:t>
+      </w:r>
+      <w:r>
+        <w:rPr>
+          <w:rStyle w:val="NormalTok"/>
+        </w:rPr>
+        <w:t xml:space="preserve">Machine</w:t>
+      </w:r>
+      <w:r>
+        <w:rPr>
+          <w:rStyle w:val="OperatorTok"/>
+        </w:rPr>
+        <w:t xml:space="preserve">==</w:t>
+      </w:r>
+      <w:r>
+        <w:rPr>
+          <w:rStyle w:val="StringTok"/>
+        </w:rPr>
+        <w:t xml:space="preserve">"A"</w:t>
+      </w:r>
+      <w:r>
+        <w:rPr>
+          <w:rStyle w:val="NormalTok"/>
+        </w:rPr>
+        <w:t xml:space="preserve">)])</w:t>
+      </w:r>
+      <w:r>
+        <w:br w:type="textWrapping"/>
+      </w:r>
+      <w:r>
+        <w:rPr>
+          <w:rStyle w:val="NormalTok"/>
+        </w:rPr>
+        <w:t xml:space="preserve">Machine.B &lt;-</w:t>
+      </w:r>
+      <w:r>
+        <w:rPr>
+          <w:rStyle w:val="StringTok"/>
+        </w:rPr>
+        <w:t xml:space="preserve"> </w:t>
+      </w:r>
+      <w:r>
+        <w:rPr>
+          <w:rStyle w:val="KeywordTok"/>
+        </w:rPr>
+        <w:t xml:space="preserve">data.frame</w:t>
+      </w:r>
+      <w:r>
+        <w:rPr>
+          <w:rStyle w:val="NormalTok"/>
+        </w:rPr>
+        <w:t xml:space="preserve">(</w:t>
+      </w:r>
+      <w:r>
+        <w:rPr>
+          <w:rStyle w:val="DataTypeTok"/>
+        </w:rPr>
+        <w:t xml:space="preserve">Diameter=</w:t>
+      </w:r>
+      <w:r>
+        <w:rPr>
+          <w:rStyle w:val="NormalTok"/>
+        </w:rPr>
+        <w:t xml:space="preserve">shields</w:t>
+      </w:r>
+      <w:r>
+        <w:rPr>
+          <w:rStyle w:val="OperatorTok"/>
+        </w:rPr>
+        <w:t xml:space="preserve">$</w:t>
+      </w:r>
+      <w:r>
+        <w:rPr>
+          <w:rStyle w:val="NormalTok"/>
+        </w:rPr>
+        <w:t xml:space="preserve">Diameter[</w:t>
+      </w:r>
+      <w:r>
+        <w:rPr>
+          <w:rStyle w:val="KeywordTok"/>
+        </w:rPr>
+        <w:t xml:space="preserve">which</w:t>
+      </w:r>
+      <w:r>
+        <w:rPr>
+          <w:rStyle w:val="NormalTok"/>
+        </w:rPr>
+        <w:t xml:space="preserve">(shields</w:t>
+      </w:r>
+      <w:r>
+        <w:rPr>
+          <w:rStyle w:val="OperatorTok"/>
+        </w:rPr>
+        <w:t xml:space="preserve">$</w:t>
+      </w:r>
+      <w:r>
+        <w:rPr>
+          <w:rStyle w:val="NormalTok"/>
+        </w:rPr>
+        <w:t xml:space="preserve">Machine</w:t>
+      </w:r>
+      <w:r>
+        <w:rPr>
+          <w:rStyle w:val="OperatorTok"/>
+        </w:rPr>
+        <w:t xml:space="preserve">==</w:t>
+      </w:r>
+      <w:r>
+        <w:rPr>
+          <w:rStyle w:val="StringTok"/>
+        </w:rPr>
+        <w:t xml:space="preserve">"B"</w:t>
+      </w:r>
+      <w:r>
+        <w:rPr>
+          <w:rStyle w:val="NormalTok"/>
+        </w:rPr>
+        <w:t xml:space="preserve">)])</w:t>
+      </w:r>
+      <w:r>
+        <w:br w:type="textWrapping"/>
+      </w:r>
+      <w:r>
+        <w:rPr>
+          <w:rStyle w:val="NormalTok"/>
+        </w:rPr>
+        <w:t xml:space="preserve">Machine.C &lt;-</w:t>
+      </w:r>
+      <w:r>
+        <w:rPr>
+          <w:rStyle w:val="StringTok"/>
+        </w:rPr>
+        <w:t xml:space="preserve"> </w:t>
+      </w:r>
+      <w:r>
+        <w:rPr>
+          <w:rStyle w:val="KeywordTok"/>
+        </w:rPr>
+        <w:t xml:space="preserve">data.frame</w:t>
+      </w:r>
+      <w:r>
+        <w:rPr>
+          <w:rStyle w:val="NormalTok"/>
+        </w:rPr>
+        <w:t xml:space="preserve">(</w:t>
+      </w:r>
+      <w:r>
+        <w:rPr>
+          <w:rStyle w:val="DataTypeTok"/>
+        </w:rPr>
+        <w:t xml:space="preserve">Diameter=</w:t>
+      </w:r>
+      <w:r>
+        <w:rPr>
+          <w:rStyle w:val="NormalTok"/>
+        </w:rPr>
+        <w:t xml:space="preserve">shields</w:t>
+      </w:r>
+      <w:r>
+        <w:rPr>
+          <w:rStyle w:val="OperatorTok"/>
+        </w:rPr>
+        <w:t xml:space="preserve">$</w:t>
+      </w:r>
+      <w:r>
+        <w:rPr>
+          <w:rStyle w:val="NormalTok"/>
+        </w:rPr>
+        <w:t xml:space="preserve">Diameter[</w:t>
+      </w:r>
+      <w:r>
+        <w:rPr>
+          <w:rStyle w:val="KeywordTok"/>
+        </w:rPr>
+        <w:t xml:space="preserve">which</w:t>
+      </w:r>
+      <w:r>
+        <w:rPr>
+          <w:rStyle w:val="NormalTok"/>
+        </w:rPr>
+        <w:t xml:space="preserve">(shields</w:t>
+      </w:r>
+      <w:r>
+        <w:rPr>
+          <w:rStyle w:val="OperatorTok"/>
+        </w:rPr>
+        <w:t xml:space="preserve">$</w:t>
+      </w:r>
+      <w:r>
+        <w:rPr>
+          <w:rStyle w:val="NormalTok"/>
+        </w:rPr>
+        <w:t xml:space="preserve">Machine</w:t>
+      </w:r>
+      <w:r>
+        <w:rPr>
+          <w:rStyle w:val="OperatorTok"/>
+        </w:rPr>
+        <w:t xml:space="preserve">==</w:t>
+      </w:r>
+      <w:r>
+        <w:rPr>
+          <w:rStyle w:val="StringTok"/>
+        </w:rPr>
+        <w:t xml:space="preserve">"C"</w:t>
+      </w:r>
+      <w:r>
+        <w:rPr>
+          <w:rStyle w:val="NormalTok"/>
+        </w:rPr>
+        <w:t xml:space="preserve">)])</w:t>
+      </w:r>
+      <w:r>
+        <w:br w:type="textWrapping"/>
+      </w:r>
+      <w:r>
+        <w:br w:type="textWrapping"/>
+      </w:r>
+      <w:r>
+        <w:rPr>
+          <w:rStyle w:val="CommentTok"/>
+        </w:rPr>
+        <w:t xml:space="preserve">#hist(shields$Diameter[which(shields$Machine=="A")])</w:t>
+      </w:r>
+      <w:r>
+        <w:br w:type="textWrapping"/>
+      </w:r>
+      <w:r>
+        <w:br w:type="textWrapping"/>
+      </w:r>
+      <w:r>
+        <w:rPr>
+          <w:rStyle w:val="NormalTok"/>
+        </w:rPr>
+        <w:t xml:space="preserve">machineA_plot &lt;-</w:t>
+      </w:r>
+      <w:r>
+        <w:rPr>
+          <w:rStyle w:val="StringTok"/>
+        </w:rPr>
+        <w:t xml:space="preserve"> </w:t>
+      </w:r>
+      <w:r>
+        <w:rPr>
+          <w:rStyle w:val="KeywordTok"/>
+        </w:rPr>
+        <w:t xml:space="preserve">ggplot</w:t>
+      </w:r>
+      <w:r>
+        <w:rPr>
+          <w:rStyle w:val="NormalTok"/>
+        </w:rPr>
+        <w:t xml:space="preserve">(Machine.A, </w:t>
+      </w:r>
+      <w:r>
+        <w:rPr>
+          <w:rStyle w:val="KeywordTok"/>
+        </w:rPr>
+        <w:t xml:space="preserve">aes</w:t>
+      </w:r>
+      <w:r>
+        <w:rPr>
+          <w:rStyle w:val="NormalTok"/>
+        </w:rPr>
+        <w:t xml:space="preserve">(</w:t>
+      </w:r>
+      <w:r>
+        <w:rPr>
+          <w:rStyle w:val="DataTypeTok"/>
+        </w:rPr>
+        <w:t xml:space="preserve">x=</w:t>
+      </w:r>
+      <w:r>
+        <w:rPr>
+          <w:rStyle w:val="NormalTok"/>
+        </w:rPr>
+        <w:t xml:space="preserve">Diameter)) </w:t>
+      </w:r>
+      <w:r>
+        <w:rPr>
+          <w:rStyle w:val="OperatorTok"/>
+        </w:rPr>
+        <w:t xml:space="preserve">+</w:t>
+      </w:r>
+      <w:r>
+        <w:rPr>
+          <w:rStyle w:val="StringTok"/>
+        </w:rPr>
+        <w:t xml:space="preserve"> </w:t>
+      </w:r>
+      <w:r>
+        <w:br w:type="textWrapping"/>
+      </w:r>
+      <w:r>
+        <w:rPr>
+          <w:rStyle w:val="StringTok"/>
+        </w:rPr>
+        <w:t xml:space="preserve">  </w:t>
+      </w:r>
+      <w:r>
+        <w:rPr>
+          <w:rStyle w:val="KeywordTok"/>
+        </w:rPr>
+        <w:t xml:space="preserve">geom_histogram</w:t>
+      </w:r>
+      <w:r>
+        <w:rPr>
+          <w:rStyle w:val="NormalTok"/>
+        </w:rPr>
+        <w:t xml:space="preserve">(</w:t>
+      </w:r>
+      <w:r>
+        <w:rPr>
+          <w:rStyle w:val="DataTypeTok"/>
+        </w:rPr>
+        <w:t xml:space="preserve">binwidth=</w:t>
+      </w:r>
+      <w:r>
+        <w:rPr>
+          <w:rStyle w:val="DecValTok"/>
+        </w:rPr>
+        <w:t xml:space="preserve">1</w:t>
+      </w:r>
+      <w:r>
+        <w:rPr>
+          <w:rStyle w:val="NormalTok"/>
+        </w:rPr>
+        <w:t xml:space="preserve">, </w:t>
+      </w:r>
+      <w:r>
+        <w:rPr>
+          <w:rStyle w:val="DataTypeTok"/>
+        </w:rPr>
+        <w:t xml:space="preserve">colour=</w:t>
+      </w:r>
+      <w:r>
+        <w:rPr>
+          <w:rStyle w:val="StringTok"/>
+        </w:rPr>
+        <w:t xml:space="preserve">"black"</w:t>
+      </w:r>
+      <w:r>
+        <w:rPr>
+          <w:rStyle w:val="NormalTok"/>
+        </w:rPr>
+        <w:t xml:space="preserve">, </w:t>
+      </w:r>
+      <w:r>
+        <w:rPr>
+          <w:rStyle w:val="DataTypeTok"/>
+        </w:rPr>
+        <w:t xml:space="preserve">fill=</w:t>
+      </w:r>
+      <w:r>
+        <w:rPr>
+          <w:rStyle w:val="StringTok"/>
+        </w:rPr>
+        <w:t xml:space="preserve">"white"</w:t>
+      </w:r>
+      <w:r>
+        <w:rPr>
+          <w:rStyle w:val="NormalTok"/>
+        </w:rPr>
+        <w:t xml:space="preserve">)</w:t>
+      </w:r>
+      <w:r>
+        <w:br w:type="textWrapping"/>
+      </w:r>
+      <w:r>
+        <w:br w:type="textWrapping"/>
+      </w:r>
+      <w:r>
+        <w:rPr>
+          <w:rStyle w:val="NormalTok"/>
+        </w:rPr>
+        <w:t xml:space="preserve">machineB_plot &lt;-</w:t>
+      </w:r>
+      <w:r>
+        <w:rPr>
+          <w:rStyle w:val="StringTok"/>
+        </w:rPr>
+        <w:t xml:space="preserve"> </w:t>
+      </w:r>
+      <w:r>
+        <w:rPr>
+          <w:rStyle w:val="KeywordTok"/>
+        </w:rPr>
+        <w:t xml:space="preserve">ggplot</w:t>
+      </w:r>
+      <w:r>
+        <w:rPr>
+          <w:rStyle w:val="NormalTok"/>
+        </w:rPr>
+        <w:t xml:space="preserve">(Machine.B, </w:t>
+      </w:r>
+      <w:r>
+        <w:rPr>
+          <w:rStyle w:val="KeywordTok"/>
+        </w:rPr>
+        <w:t xml:space="preserve">aes</w:t>
+      </w:r>
+      <w:r>
+        <w:rPr>
+          <w:rStyle w:val="NormalTok"/>
+        </w:rPr>
+        <w:t xml:space="preserve">(</w:t>
+      </w:r>
+      <w:r>
+        <w:rPr>
+          <w:rStyle w:val="DataTypeTok"/>
+        </w:rPr>
+        <w:t xml:space="preserve">x=</w:t>
+      </w:r>
+      <w:r>
+        <w:rPr>
+          <w:rStyle w:val="NormalTok"/>
+        </w:rPr>
+        <w:t xml:space="preserve">Diameter)) </w:t>
+      </w:r>
+      <w:r>
+        <w:rPr>
+          <w:rStyle w:val="OperatorTok"/>
+        </w:rPr>
+        <w:t xml:space="preserve">+</w:t>
+      </w:r>
+      <w:r>
+        <w:rPr>
+          <w:rStyle w:val="StringTok"/>
+        </w:rPr>
+        <w:t xml:space="preserve"> </w:t>
+      </w:r>
+      <w:r>
+        <w:br w:type="textWrapping"/>
+      </w:r>
+      <w:r>
+        <w:rPr>
+          <w:rStyle w:val="StringTok"/>
+        </w:rPr>
+        <w:t xml:space="preserve">  </w:t>
+      </w:r>
+      <w:r>
+        <w:rPr>
+          <w:rStyle w:val="KeywordTok"/>
+        </w:rPr>
+        <w:t xml:space="preserve">geom_histogram</w:t>
+      </w:r>
+      <w:r>
+        <w:rPr>
+          <w:rStyle w:val="NormalTok"/>
+        </w:rPr>
+        <w:t xml:space="preserve">(</w:t>
+      </w:r>
+      <w:r>
+        <w:rPr>
+          <w:rStyle w:val="DataTypeTok"/>
+        </w:rPr>
+        <w:t xml:space="preserve">binwidth=</w:t>
+      </w:r>
+      <w:r>
+        <w:rPr>
+          <w:rStyle w:val="DecValTok"/>
+        </w:rPr>
+        <w:t xml:space="preserve">1</w:t>
+      </w:r>
+      <w:r>
+        <w:rPr>
+          <w:rStyle w:val="NormalTok"/>
+        </w:rPr>
+        <w:t xml:space="preserve">, </w:t>
+      </w:r>
+      <w:r>
+        <w:rPr>
+          <w:rStyle w:val="DataTypeTok"/>
+        </w:rPr>
+        <w:t xml:space="preserve">colour=</w:t>
+      </w:r>
+      <w:r>
+        <w:rPr>
+          <w:rStyle w:val="StringTok"/>
+        </w:rPr>
+        <w:t xml:space="preserve">"black"</w:t>
+      </w:r>
+      <w:r>
+        <w:rPr>
+          <w:rStyle w:val="NormalTok"/>
+        </w:rPr>
+        <w:t xml:space="preserve">, </w:t>
+      </w:r>
+      <w:r>
+        <w:rPr>
+          <w:rStyle w:val="DataTypeTok"/>
+        </w:rPr>
+        <w:t xml:space="preserve">fill=</w:t>
+      </w:r>
+      <w:r>
+        <w:rPr>
+          <w:rStyle w:val="StringTok"/>
+        </w:rPr>
+        <w:t xml:space="preserve">"white"</w:t>
+      </w:r>
+      <w:r>
+        <w:rPr>
+          <w:rStyle w:val="NormalTok"/>
+        </w:rPr>
+        <w:t xml:space="preserve">)</w:t>
+      </w:r>
+      <w:r>
+        <w:br w:type="textWrapping"/>
+      </w:r>
+      <w:r>
+        <w:br w:type="textWrapping"/>
+      </w:r>
+      <w:r>
+        <w:rPr>
+          <w:rStyle w:val="NormalTok"/>
+        </w:rPr>
+        <w:t xml:space="preserve">machineC_plot &lt;-</w:t>
+      </w:r>
+      <w:r>
+        <w:rPr>
+          <w:rStyle w:val="StringTok"/>
+        </w:rPr>
+        <w:t xml:space="preserve"> </w:t>
+      </w:r>
+      <w:r>
+        <w:rPr>
+          <w:rStyle w:val="KeywordTok"/>
+        </w:rPr>
+        <w:t xml:space="preserve">ggplot</w:t>
+      </w:r>
+      <w:r>
+        <w:rPr>
+          <w:rStyle w:val="NormalTok"/>
+        </w:rPr>
+        <w:t xml:space="preserve">(Machine.C, </w:t>
+      </w:r>
+      <w:r>
+        <w:rPr>
+          <w:rStyle w:val="KeywordTok"/>
+        </w:rPr>
+        <w:t xml:space="preserve">aes</w:t>
+      </w:r>
+      <w:r>
+        <w:rPr>
+          <w:rStyle w:val="NormalTok"/>
+        </w:rPr>
+        <w:t xml:space="preserve">(</w:t>
+      </w:r>
+      <w:r>
+        <w:rPr>
+          <w:rStyle w:val="DataTypeTok"/>
+        </w:rPr>
+        <w:t xml:space="preserve">x=</w:t>
+      </w:r>
+      <w:r>
+        <w:rPr>
+          <w:rStyle w:val="NormalTok"/>
+        </w:rPr>
+        <w:t xml:space="preserve">Diameter)) </w:t>
+      </w:r>
+      <w:r>
+        <w:rPr>
+          <w:rStyle w:val="OperatorTok"/>
+        </w:rPr>
+        <w:t xml:space="preserve">+</w:t>
+      </w:r>
+      <w:r>
+        <w:rPr>
+          <w:rStyle w:val="StringTok"/>
+        </w:rPr>
+        <w:t xml:space="preserve"> </w:t>
+      </w:r>
+      <w:r>
+        <w:br w:type="textWrapping"/>
+      </w:r>
+      <w:r>
+        <w:rPr>
+          <w:rStyle w:val="StringTok"/>
+        </w:rPr>
+        <w:t xml:space="preserve">  </w:t>
+      </w:r>
+      <w:r>
+        <w:rPr>
+          <w:rStyle w:val="KeywordTok"/>
+        </w:rPr>
+        <w:t xml:space="preserve">geom_histogram</w:t>
+      </w:r>
+      <w:r>
+        <w:rPr>
+          <w:rStyle w:val="NormalTok"/>
+        </w:rPr>
+        <w:t xml:space="preserve">(</w:t>
+      </w:r>
+      <w:r>
+        <w:rPr>
+          <w:rStyle w:val="DataTypeTok"/>
+        </w:rPr>
+        <w:t xml:space="preserve">binwidth=</w:t>
+      </w:r>
+      <w:r>
+        <w:rPr>
+          <w:rStyle w:val="DecValTok"/>
+        </w:rPr>
+        <w:t xml:space="preserve">1</w:t>
+      </w:r>
+      <w:r>
+        <w:rPr>
+          <w:rStyle w:val="NormalTok"/>
+        </w:rPr>
+        <w:t xml:space="preserve">, </w:t>
+      </w:r>
+      <w:r>
+        <w:rPr>
+          <w:rStyle w:val="DataTypeTok"/>
+        </w:rPr>
+        <w:t xml:space="preserve">colour=</w:t>
+      </w:r>
+      <w:r>
+        <w:rPr>
+          <w:rStyle w:val="StringTok"/>
+        </w:rPr>
+        <w:t xml:space="preserve">"black"</w:t>
+      </w:r>
+      <w:r>
+        <w:rPr>
+          <w:rStyle w:val="NormalTok"/>
+        </w:rPr>
+        <w:t xml:space="preserve">, </w:t>
+      </w:r>
+      <w:r>
+        <w:rPr>
+          <w:rStyle w:val="DataTypeTok"/>
+        </w:rPr>
+        <w:t xml:space="preserve">fill=</w:t>
+      </w:r>
+      <w:r>
+        <w:rPr>
+          <w:rStyle w:val="StringTok"/>
+        </w:rPr>
+        <w:t xml:space="preserve">"white"</w:t>
+      </w:r>
+      <w:r>
+        <w:rPr>
+          <w:rStyle w:val="NormalTok"/>
+        </w:rPr>
+        <w:t xml:space="preserve">)</w:t>
+      </w:r>
+      <w:r>
+        <w:br w:type="textWrapping"/>
+      </w:r>
+      <w:r>
+        <w:br w:type="textWrapping"/>
+      </w:r>
+      <w:r>
+        <w:br w:type="textWrapping"/>
+      </w:r>
+      <w:r>
+        <w:rPr>
+          <w:rStyle w:val="CommentTok"/>
+        </w:rPr>
+        <w:t xml:space="preserve">#https://cran.r-project.org/web/packages/gridExtra/vignettes/arrangeGrob.html</w:t>
+      </w:r>
+      <w:r>
+        <w:br w:type="textWrapping"/>
+      </w:r>
+      <w:r>
+        <w:br w:type="textWrapping"/>
+      </w:r>
+      <w:r>
+        <w:rPr>
+          <w:rStyle w:val="KeywordTok"/>
+        </w:rPr>
+        <w:t xml:space="preserve">grid.arrange</w:t>
+      </w:r>
+      <w:r>
+        <w:rPr>
+          <w:rStyle w:val="NormalTok"/>
+        </w:rPr>
+        <w:t xml:space="preserve">(machineA_plot, machineB_plot, machineC_plot, </w:t>
+      </w:r>
+      <w:r>
+        <w:rPr>
+          <w:rStyle w:val="DataTypeTok"/>
+        </w:rPr>
+        <w:t xml:space="preserve">nrow=</w:t>
+      </w:r>
+      <w:r>
+        <w:rPr>
+          <w:rStyle w:val="DecValTok"/>
+        </w:rPr>
+        <w:t xml:space="preserve">1</w:t>
+      </w:r>
+      <w:r>
+        <w:rPr>
+          <w:rStyle w:val="NormalTok"/>
+        </w:rPr>
+        <w:t xml:space="preserve">, </w:t>
+      </w:r>
+      <w:r>
+        <w:rPr>
+          <w:rStyle w:val="DataTypeTok"/>
+        </w:rPr>
+        <w:t xml:space="preserve">ncol=</w:t>
+      </w:r>
+      <w:r>
+        <w:rPr>
+          <w:rStyle w:val="DecValTok"/>
+        </w:rPr>
+        <w:t xml:space="preserve">3</w:t>
+      </w:r>
+      <w:r>
+        <w:rPr>
+          <w:rStyle w:val="NormalTok"/>
+        </w:rPr>
+        <w:t xml:space="preserve">, </w:t>
+      </w:r>
+      <w:r>
+        <w:rPr>
+          <w:rStyle w:val="DataTypeTok"/>
+        </w:rPr>
+        <w:t xml:space="preserve">top=</w:t>
+      </w:r>
+      <w:r>
+        <w:rPr>
+          <w:rStyle w:val="StringTok"/>
+        </w:rPr>
+        <w:t xml:space="preserve">"Diameters by Machine"</w:t>
+      </w:r>
+      <w:r>
+        <w:rPr>
+          <w:rStyle w:val="NormalTok"/>
+        </w:rPr>
+        <w:t xml:space="preserve">, </w:t>
+      </w:r>
+      <w:r>
+        <w:rPr>
+          <w:rStyle w:val="DataTypeTok"/>
+        </w:rPr>
+        <w:t xml:space="preserve">bottom =</w:t>
+      </w:r>
+      <w:r>
+        <w:rPr>
+          <w:rStyle w:val="NormalTok"/>
+        </w:rPr>
+        <w:t xml:space="preserve"> </w:t>
+      </w:r>
+      <w:r>
+        <w:rPr>
+          <w:rStyle w:val="StringTok"/>
+        </w:rPr>
+        <w:t xml:space="preserve">"Figure 1 Historgrams of Transformed Variables"</w:t>
+      </w:r>
+      <w:r>
+        <w:rPr>
+          <w:rStyle w:val="NormalTok"/>
+        </w:rPr>
+        <w:t xml:space="preserve">)</w:t>
+      </w:r>
+    </w:p>
+    <w:p>
+      <w:pPr>
+        <w:pStyle w:val="Heading2"/>
+      </w:pPr>
+      <w:bookmarkStart w:id="35" w:name="section"/>
+      <w:bookmarkEnd w:id="35"/>
+      <w:r>
+        <w:drawing>
+          <wp:inline>
+            <wp:extent cx="4620126" cy="3696101"/>
+            <wp:effectExtent b="0" l="0" r="0" t="0"/>
+            <wp:docPr descr="" title="" id="1" name="Picture"/>
+            <a:graphic>
+              <a:graphicData uri="http://schemas.openxmlformats.org/drawingml/2006/picture">
+                <pic:pic>
+                  <pic:nvPicPr>
+                    <pic:cNvPr descr="Week_09_HW_Submission_files/figure-docx/unnamed-chunk-6-1.png" id="0" name="Picture"/>
+                    <pic:cNvPicPr>
+                      <a:picLocks noChangeArrowheads="1" noChangeAspect="1"/>
+                    </pic:cNvPicPr>
+                  </pic:nvPicPr>
+                  <pic:blipFill>
+                    <a:blip r:embed="rId34"/>
+                    <a:stretch>
+                      <a:fillRect/>
+                    </a:stretch>
+                  </pic:blipFill>
+                  <pic:spPr bwMode="auto">
+                    <a:xfrm>
+                      <a:off x="0" y="0"/>
+                      <a:ext cx="4620126" cy="3696101"/>
+                    </a:xfrm>
+                    <a:prstGeom prst="rect">
+                      <a:avLst/>
+                    </a:prstGeom>
+                    <a:noFill/>
+                    <a:ln w="9525">
+                      <a:noFill/>
+                      <a:headEnd/>
+                      <a:tailEnd/>
+                    </a:ln>
+                  </pic:spPr>
+                </pic:pic>
+              </a:graphicData>
+            </a:graphic>
+          </wp:inline>
+        </w:drawing>
+      </w:r>
+    </w:p>
+    <w:p>
+      <w:pPr>
+        <w:pStyle w:val="Heading3"/>
+      </w:pPr>
+      <w:bookmarkStart w:id="36" w:name="part-2b"/>
+      <w:bookmarkEnd w:id="36"/>
+      <w:r>
+        <w:t xml:space="preserve">Part 2b</w:t>
+      </w:r>
+    </w:p>
+    <w:p>
+      <w:pPr>
+        <w:pStyle w:val="FirstParagraph"/>
+      </w:pPr>
+      <w:r>
+        <w:t xml:space="preserve">Comment on what you see in the boxplots. How do the medians compare visually? Do the samples look like they have roughly the same variability? Is there severe skewness or outliers in any of the samples? Be specific.</w:t>
+      </w:r>
+    </w:p>
+    <w:p>
+      <w:pPr>
+        <w:pStyle w:val="Heading3"/>
+      </w:pPr>
+      <w:bookmarkStart w:id="37" w:name="answer-2b-------------"/>
+      <w:bookmarkEnd w:id="37"/>
+      <w:r>
+        <w:t xml:space="preserve">-|-|-|-|-|-|-|-|-|-|-|- Answer 2b -|-|-|-|-|-|-|-|-|-|-|-</w:t>
+      </w:r>
+    </w:p>
+    <w:p>
+      <w:pPr>
+        <w:pStyle w:val="FirstParagraph"/>
+      </w:pPr>
+      <w:r>
+        <w:t xml:space="preserve">Replace this text with your answer here.</w:t>
       </w:r>
     </w:p>
     <w:p>
@@ -607,10 +2902,10 @@
       <w:pPr>
         <w:pStyle w:val="Heading3"/>
       </w:pPr>
-      <w:bookmarkStart w:id="33" w:name="part-2b"/>
-      <w:bookmarkEnd w:id="33"/>
-      <w:r>
-        <w:t xml:space="preserve">Part 2b</w:t>
+      <w:bookmarkStart w:id="38" w:name="part-2c"/>
+      <w:bookmarkEnd w:id="38"/>
+      <w:r>
+        <w:t xml:space="preserve">Part 2c</w:t>
       </w:r>
     </w:p>
     <w:p>
@@ -618,17 +2913,17 @@
         <w:pStyle w:val="FirstParagraph"/>
       </w:pPr>
       <w:r>
-        <w:t xml:space="preserve">Comment on what you see in the boxplots. How do the medians compare visually? Do the samples look like they have roughly the same variability? Is there severe skewness or outliers in any of the samples? Be specific.</w:t>
+        <w:t xml:space="preserve">Which data conditions for ANOVA appear not to be met, if any? Provide reasoning for your answer.</w:t>
       </w:r>
     </w:p>
     <w:p>
       <w:pPr>
         <w:pStyle w:val="Heading3"/>
       </w:pPr>
-      <w:bookmarkStart w:id="34" w:name="answer-2b-------------"/>
-      <w:bookmarkEnd w:id="34"/>
-      <w:r>
-        <w:t xml:space="preserve">-|-|-|-|-|-|-|-|-|-|-|- Answer 2b -|-|-|-|-|-|-|-|-|-|-|-</w:t>
+      <w:bookmarkStart w:id="39" w:name="answer-2c-------------"/>
+      <w:bookmarkEnd w:id="39"/>
+      <w:r>
+        <w:t xml:space="preserve">-|-|-|-|-|-|-|-|-|-|-|- Answer 2c -|-|-|-|-|-|-|-|-|-|-|-</w:t>
       </w:r>
     </w:p>
     <w:p>
@@ -650,51 +2945,8 @@
       <w:pPr>
         <w:pStyle w:val="Heading3"/>
       </w:pPr>
-      <w:bookmarkStart w:id="35" w:name="part-2c"/>
-      <w:bookmarkEnd w:id="35"/>
-      <w:r>
-        <w:t xml:space="preserve">Part 2c</w:t>
-      </w:r>
-    </w:p>
-    <w:p>
-      <w:pPr>
-        <w:pStyle w:val="FirstParagraph"/>
-      </w:pPr>
-      <w:r>
-        <w:t xml:space="preserve">Which data conditions for ANOVA appear not to be met, if any? Provide reasoning for your answer.</w:t>
-      </w:r>
-    </w:p>
-    <w:p>
-      <w:pPr>
-        <w:pStyle w:val="Heading3"/>
-      </w:pPr>
-      <w:bookmarkStart w:id="36" w:name="answer-2c-------------"/>
-      <w:bookmarkEnd w:id="36"/>
-      <w:r>
-        <w:t xml:space="preserve">-|-|-|-|-|-|-|-|-|-|-|- Answer 2c -|-|-|-|-|-|-|-|-|-|-|-</w:t>
-      </w:r>
-    </w:p>
-    <w:p>
-      <w:pPr>
-        <w:pStyle w:val="FirstParagraph"/>
-      </w:pPr>
-      <w:r>
-        <w:t xml:space="preserve">Replace this text with your answer here.</w:t>
-      </w:r>
-    </w:p>
-    <w:p>
-      <w:r>
-        <w:pict>
-          <v:rect style="width:0;height:1.5pt" o:hralign="center" o:hrstd="t" o:hr="t"/>
-        </w:pict>
-      </w:r>
-    </w:p>
-    <w:p>
-      <w:pPr>
-        <w:pStyle w:val="Heading3"/>
-      </w:pPr>
-      <w:bookmarkStart w:id="37" w:name="part-2d"/>
-      <w:bookmarkEnd w:id="37"/>
+      <w:bookmarkStart w:id="40" w:name="part-2d"/>
+      <w:bookmarkEnd w:id="40"/>
       <w:r>
         <w:t xml:space="preserve">Part 2d</w:t>
       </w:r>
@@ -728,8 +2980,8 @@
       <w:pPr>
         <w:pStyle w:val="Heading3"/>
       </w:pPr>
-      <w:bookmarkStart w:id="38" w:name="answer-2d-------------"/>
-      <w:bookmarkEnd w:id="38"/>
+      <w:bookmarkStart w:id="41" w:name="answer-2d-------------"/>
+      <w:bookmarkEnd w:id="41"/>
       <w:r>
         <w:t xml:space="preserve">-|-|-|-|-|-|-|-|-|-|-|- Answer 2d -|-|-|-|-|-|-|-|-|-|-|-</w:t>
       </w:r>
@@ -779,8 +3031,8 @@
       <w:pPr>
         <w:pStyle w:val="Heading3"/>
       </w:pPr>
-      <w:bookmarkStart w:id="39" w:name="part-2e"/>
-      <w:bookmarkEnd w:id="39"/>
+      <w:bookmarkStart w:id="42" w:name="part-2e"/>
+      <w:bookmarkEnd w:id="42"/>
       <w:r>
         <w:t xml:space="preserve">Part 2e</w:t>
       </w:r>
@@ -814,8 +3066,8 @@
       <w:pPr>
         <w:pStyle w:val="Heading3"/>
       </w:pPr>
-      <w:bookmarkStart w:id="40" w:name="answer-2e-------------"/>
-      <w:bookmarkEnd w:id="40"/>
+      <w:bookmarkStart w:id="43" w:name="answer-2e-------------"/>
+      <w:bookmarkEnd w:id="43"/>
       <w:r>
         <w:t xml:space="preserve">-|-|-|-|-|-|-|-|-|-|-|- Answer 2e -|-|-|-|-|-|-|-|-|-|-|-</w:t>
       </w:r>
@@ -865,8 +3117,8 @@
       <w:pPr>
         <w:pStyle w:val="Heading3"/>
       </w:pPr>
-      <w:bookmarkStart w:id="41" w:name="part-2f"/>
-      <w:bookmarkEnd w:id="41"/>
+      <w:bookmarkStart w:id="44" w:name="part-2f"/>
+      <w:bookmarkEnd w:id="44"/>
       <w:r>
         <w:t xml:space="preserve">Part 2f</w:t>
       </w:r>
@@ -883,8 +3135,8 @@
       <w:pPr>
         <w:pStyle w:val="Heading3"/>
       </w:pPr>
-      <w:bookmarkStart w:id="42" w:name="answer-2f-------------"/>
-      <w:bookmarkEnd w:id="42"/>
+      <w:bookmarkStart w:id="45" w:name="answer-2f-------------"/>
+      <w:bookmarkEnd w:id="45"/>
       <w:r>
         <w:t xml:space="preserve">-|-|-|-|-|-|-|-|-|-|-|- Answer 2f -|-|-|-|-|-|-|-|-|-|-|-</w:t>
       </w:r>
@@ -908,8 +3160,8 @@
       <w:pPr>
         <w:pStyle w:val="Heading3"/>
       </w:pPr>
-      <w:bookmarkStart w:id="43" w:name="part-2g"/>
-      <w:bookmarkEnd w:id="43"/>
+      <w:bookmarkStart w:id="46" w:name="part-2g"/>
+      <w:bookmarkEnd w:id="46"/>
       <w:r>
         <w:t xml:space="preserve">Part 2g</w:t>
       </w:r>
@@ -943,8 +3195,8 @@
       <w:pPr>
         <w:pStyle w:val="Heading3"/>
       </w:pPr>
-      <w:bookmarkStart w:id="44" w:name="answer-2g-------------"/>
-      <w:bookmarkEnd w:id="44"/>
+      <w:bookmarkStart w:id="47" w:name="answer-2g-------------"/>
+      <w:bookmarkEnd w:id="47"/>
       <w:r>
         <w:t xml:space="preserve">-|-|-|-|-|-|-|-|-|-|-|- Answer 2g -|-|-|-|-|-|-|-|-|-|-|-</w:t>
       </w:r>
@@ -994,8 +3246,8 @@
       <w:pPr>
         <w:pStyle w:val="Heading3"/>
       </w:pPr>
-      <w:bookmarkStart w:id="45" w:name="part-2h"/>
-      <w:bookmarkEnd w:id="45"/>
+      <w:bookmarkStart w:id="48" w:name="part-2h"/>
+      <w:bookmarkEnd w:id="48"/>
       <w:r>
         <w:t xml:space="preserve">Part 2h</w:t>
       </w:r>
@@ -1012,8 +3264,8 @@
       <w:pPr>
         <w:pStyle w:val="Heading3"/>
       </w:pPr>
-      <w:bookmarkStart w:id="46" w:name="answer-2h-------------"/>
-      <w:bookmarkEnd w:id="46"/>
+      <w:bookmarkStart w:id="49" w:name="answer-2h-------------"/>
+      <w:bookmarkEnd w:id="49"/>
       <w:r>
         <w:t xml:space="preserve">-|-|-|-|-|-|-|-|-|-|-|- Answer 2h -|-|-|-|-|-|-|-|-|-|-|-</w:t>
       </w:r>
@@ -1037,8 +3289,8 @@
       <w:pPr>
         <w:pStyle w:val="Heading3"/>
       </w:pPr>
-      <w:bookmarkStart w:id="47" w:name="part-2i"/>
-      <w:bookmarkEnd w:id="47"/>
+      <w:bookmarkStart w:id="50" w:name="part-2i"/>
+      <w:bookmarkEnd w:id="50"/>
       <w:r>
         <w:t xml:space="preserve">Part 2i</w:t>
       </w:r>
@@ -1072,8 +3324,8 @@
       <w:pPr>
         <w:pStyle w:val="Heading3"/>
       </w:pPr>
-      <w:bookmarkStart w:id="48" w:name="answer-2i-------------"/>
-      <w:bookmarkEnd w:id="48"/>
+      <w:bookmarkStart w:id="51" w:name="answer-2i-------------"/>
+      <w:bookmarkEnd w:id="51"/>
       <w:r>
         <w:t xml:space="preserve">-|-|-|-|-|-|-|-|-|-|-|- Answer 2i -|-|-|-|-|-|-|-|-|-|-|-</w:t>
       </w:r>
@@ -1123,8 +3375,8 @@
       <w:pPr>
         <w:pStyle w:val="Heading3"/>
       </w:pPr>
-      <w:bookmarkStart w:id="49" w:name="part-2j"/>
-      <w:bookmarkEnd w:id="49"/>
+      <w:bookmarkStart w:id="52" w:name="part-2j"/>
+      <w:bookmarkEnd w:id="52"/>
       <w:r>
         <w:t xml:space="preserve">Part 2j</w:t>
       </w:r>
@@ -1158,8 +3410,8 @@
       <w:pPr>
         <w:pStyle w:val="Heading3"/>
       </w:pPr>
-      <w:bookmarkStart w:id="50" w:name="answer-2j-------------"/>
-      <w:bookmarkEnd w:id="50"/>
+      <w:bookmarkStart w:id="53" w:name="answer-2j-------------"/>
+      <w:bookmarkEnd w:id="53"/>
       <w:r>
         <w:t xml:space="preserve">-|-|-|-|-|-|-|-|-|-|-|- Answer 2j -|-|-|-|-|-|-|-|-|-|-|-</w:t>
       </w:r>
@@ -1209,8 +3461,8 @@
       <w:pPr>
         <w:pStyle w:val="Heading3"/>
       </w:pPr>
-      <w:bookmarkStart w:id="51" w:name="part-2k"/>
-      <w:bookmarkEnd w:id="51"/>
+      <w:bookmarkStart w:id="54" w:name="part-2k"/>
+      <w:bookmarkEnd w:id="54"/>
       <w:r>
         <w:t xml:space="preserve">Part 2k</w:t>
       </w:r>
@@ -1227,8 +3479,8 @@
       <w:pPr>
         <w:pStyle w:val="Heading3"/>
       </w:pPr>
-      <w:bookmarkStart w:id="52" w:name="answer-2k-------------"/>
-      <w:bookmarkEnd w:id="52"/>
+      <w:bookmarkStart w:id="55" w:name="answer-2k-------------"/>
+      <w:bookmarkEnd w:id="55"/>
       <w:r>
         <w:t xml:space="preserve">-|-|-|-|-|-|-|-|-|-|-|- Answer 2k -|-|-|-|-|-|-|-|-|-|-|-</w:t>
       </w:r>
@@ -1252,8 +3504,8 @@
       <w:pPr>
         <w:pStyle w:val="Heading3"/>
       </w:pPr>
-      <w:bookmarkStart w:id="53" w:name="part-2l"/>
-      <w:bookmarkEnd w:id="53"/>
+      <w:bookmarkStart w:id="56" w:name="part-2l"/>
+      <w:bookmarkEnd w:id="56"/>
       <w:r>
         <w:t xml:space="preserve">Part 2l</w:t>
       </w:r>
@@ -1270,8 +3522,8 @@
       <w:pPr>
         <w:pStyle w:val="Heading3"/>
       </w:pPr>
-      <w:bookmarkStart w:id="54" w:name="answer-2l-------------"/>
-      <w:bookmarkEnd w:id="54"/>
+      <w:bookmarkStart w:id="57" w:name="answer-2l-------------"/>
+      <w:bookmarkEnd w:id="57"/>
       <w:r>
         <w:t xml:space="preserve">-|-|-|-|-|-|-|-|-|-|-|- Answer 2l -|-|-|-|-|-|-|-|-|-|-|-</w:t>
       </w:r>
@@ -1295,8 +3547,8 @@
       <w:pPr>
         <w:pStyle w:val="Heading3"/>
       </w:pPr>
-      <w:bookmarkStart w:id="55" w:name="part-2m"/>
-      <w:bookmarkEnd w:id="55"/>
+      <w:bookmarkStart w:id="58" w:name="part-2m"/>
+      <w:bookmarkEnd w:id="58"/>
       <w:r>
         <w:t xml:space="preserve">Part 2m</w:t>
       </w:r>
@@ -1313,8 +3565,8 @@
       <w:pPr>
         <w:pStyle w:val="Heading3"/>
       </w:pPr>
-      <w:bookmarkStart w:id="56" w:name="answer-2m-------------"/>
-      <w:bookmarkEnd w:id="56"/>
+      <w:bookmarkStart w:id="59" w:name="answer-2m-------------"/>
+      <w:bookmarkEnd w:id="59"/>
       <w:r>
         <w:t xml:space="preserve">-|-|-|-|-|-|-|-|-|-|-|- Answer 2m -|-|-|-|-|-|-|-|-|-|-|-</w:t>
       </w:r>
@@ -1338,8 +3590,8 @@
       <w:pPr>
         <w:pStyle w:val="Heading3"/>
       </w:pPr>
-      <w:bookmarkStart w:id="57" w:name="part-2n"/>
-      <w:bookmarkEnd w:id="57"/>
+      <w:bookmarkStart w:id="60" w:name="part-2n"/>
+      <w:bookmarkEnd w:id="60"/>
       <w:r>
         <w:t xml:space="preserve">Part 2n</w:t>
       </w:r>
@@ -1356,8 +3608,8 @@
       <w:pPr>
         <w:pStyle w:val="Heading3"/>
       </w:pPr>
-      <w:bookmarkStart w:id="58" w:name="answer-2n-------------"/>
-      <w:bookmarkEnd w:id="58"/>
+      <w:bookmarkStart w:id="61" w:name="answer-2n-------------"/>
+      <w:bookmarkEnd w:id="61"/>
       <w:r>
         <w:t xml:space="preserve">-|-|-|-|-|-|-|-|-|-|-|- Answer 2n -|-|-|-|-|-|-|-|-|-|-|-</w:t>
       </w:r>
@@ -1381,8 +3633,8 @@
       <w:pPr>
         <w:pStyle w:val="Heading3"/>
       </w:pPr>
-      <w:bookmarkStart w:id="59" w:name="part-2o"/>
-      <w:bookmarkEnd w:id="59"/>
+      <w:bookmarkStart w:id="62" w:name="part-2o"/>
+      <w:bookmarkEnd w:id="62"/>
       <w:r>
         <w:t xml:space="preserve">Part 2o</w:t>
       </w:r>
@@ -1508,8 +3760,8 @@
       <w:pPr>
         <w:pStyle w:val="Heading3"/>
       </w:pPr>
-      <w:bookmarkStart w:id="60" w:name="answer-2o-------------"/>
-      <w:bookmarkEnd w:id="60"/>
+      <w:bookmarkStart w:id="63" w:name="answer-2o-------------"/>
+      <w:bookmarkEnd w:id="63"/>
       <w:r>
         <w:t xml:space="preserve">-|-|-|-|-|-|-|-|-|-|-|- Answer 2o -|-|-|-|-|-|-|-|-|-|-|-</w:t>
       </w:r>
@@ -1951,7 +4203,7 @@
     </w:lvl>
   </w:abstractNum>
   <w:abstractNum w:abstractNumId="990">
-    <w:nsid w:val="8db508e5"/>
+    <w:nsid w:val="d73a1404"/>
     <w:multiLevelType w:val="multilevel"/>
     <w:lvl w:ilvl="0">
       <w:numFmt w:val="bullet"/>
@@ -2032,7 +4284,7 @@
     </w:lvl>
   </w:abstractNum>
   <w:abstractNum w:abstractNumId="99531">
-    <w:nsid w:val="905a5d88"/>
+    <w:nsid w:val="ae284ed7"/>
     <w:multiLevelType w:val="multilevel"/>
     <w:lvl w:ilvl="0">
       <w:start w:val="1"/>
@@ -2120,7 +4372,7 @@
     </w:lvl>
   </w:abstractNum>
   <w:abstractNum w:abstractNumId="99533">
-    <w:nsid w:val="80ca261b"/>
+    <w:nsid w:val="97851471"/>
     <w:multiLevelType w:val="multilevel"/>
     <w:lvl w:ilvl="0">
       <w:start w:val="3"/>

</xml_diff>